<commit_message>
Changed glyph name noteEighthUp to note8thUp.
</commit_message>
<xml_diff>
--- a/doc/implementation_notes/beamed_groups_of_notes.docx
+++ b/doc/implementation_notes/beamed_groups_of_notes.docx
@@ -17,19 +17,11 @@
       <w:r>
         <w:t xml:space="preserve">In such a font, these glyphs may be used for displaying complex metric modulations and </w:t>
       </w:r>
-      <w:proofErr w:type="spellStart"/>
       <w:r>
         <w:rPr>
           <w:i/>
         </w:rPr>
-        <w:t>l’istesso</w:t>
-      </w:r>
-      <w:proofErr w:type="spellEnd"/>
-      <w:r>
-        <w:rPr>
-          <w:i/>
-        </w:rPr>
-        <w:t xml:space="preserve"> tempo</w:t>
+        <w:t>l’istesso tempo</w:t>
       </w:r>
       <w:r>
         <w:t xml:space="preserve"> directions in conjunction with the precomposed note glyphs in the </w:t>
@@ -145,16 +137,12 @@
               <w:pStyle w:val="Body"/>
               <w:ind w:left="0"/>
             </w:pPr>
-            <w:proofErr w:type="spellStart"/>
-            <w:proofErr w:type="gramStart"/>
             <w:r>
               <w:rPr>
                 <w:rFonts w:ascii="Avenir Heavy" w:hAnsi="Avenir Heavy"/>
               </w:rPr>
               <w:t>textBlackNoteShortStem</w:t>
             </w:r>
-            <w:proofErr w:type="spellEnd"/>
-            <w:proofErr w:type="gramEnd"/>
             <w:r>
               <w:t xml:space="preserve">, </w:t>
             </w:r>
@@ -271,16 +259,12 @@
               <w:pStyle w:val="Body"/>
               <w:ind w:left="0"/>
             </w:pPr>
-            <w:proofErr w:type="spellStart"/>
-            <w:proofErr w:type="gramStart"/>
             <w:r>
               <w:rPr>
                 <w:rFonts w:ascii="Avenir Heavy" w:hAnsi="Avenir Heavy"/>
               </w:rPr>
               <w:t>textBlackNoteShortStem</w:t>
             </w:r>
-            <w:proofErr w:type="spellEnd"/>
-            <w:proofErr w:type="gramEnd"/>
             <w:r>
               <w:t xml:space="preserve">, </w:t>
             </w:r>
@@ -302,25 +286,21 @@
             <w:r>
               <w:t xml:space="preserve">, space, =, </w:t>
             </w:r>
-            <w:proofErr w:type="spellStart"/>
             <w:r>
               <w:rPr>
                 <w:rFonts w:ascii="Avenir Heavy" w:hAnsi="Avenir Heavy"/>
               </w:rPr>
               <w:t>textTupletBracketStartLongStem</w:t>
             </w:r>
-            <w:proofErr w:type="spellEnd"/>
             <w:r>
               <w:t xml:space="preserve">, </w:t>
             </w:r>
-            <w:proofErr w:type="spellStart"/>
             <w:r>
               <w:rPr>
                 <w:rFonts w:ascii="Avenir Heavy" w:hAnsi="Avenir Heavy"/>
               </w:rPr>
               <w:t>textBlackNoteShortStem</w:t>
             </w:r>
-            <w:proofErr w:type="spellEnd"/>
             <w:r>
               <w:t xml:space="preserve">, </w:t>
             </w:r>
@@ -333,25 +313,35 @@
             <w:r>
               <w:t xml:space="preserve">, space, </w:t>
             </w:r>
-            <w:proofErr w:type="spellStart"/>
             <w:r>
               <w:rPr>
                 <w:rFonts w:ascii="Avenir Heavy" w:hAnsi="Avenir Heavy"/>
               </w:rPr>
               <w:t>textTupletBracketEndLongStem</w:t>
             </w:r>
-            <w:proofErr w:type="spellEnd"/>
             <w:r>
               <w:t xml:space="preserve">, </w:t>
             </w:r>
-            <w:proofErr w:type="spellStart"/>
             <w:r>
               <w:rPr>
                 <w:rFonts w:ascii="Avenir Heavy" w:hAnsi="Avenir Heavy"/>
               </w:rPr>
-              <w:t>noteEighthUp</w:t>
+              <w:t>note</w:t>
             </w:r>
-            <w:proofErr w:type="spellEnd"/>
+            <w:r>
+              <w:rPr>
+                <w:rFonts w:ascii="Avenir Heavy" w:hAnsi="Avenir Heavy"/>
+              </w:rPr>
+              <w:t>8th</w:t>
+            </w:r>
+            <w:bookmarkStart w:id="0" w:name="_GoBack"/>
+            <w:bookmarkEnd w:id="0"/>
+            <w:r>
+              <w:rPr>
+                <w:rFonts w:ascii="Avenir Heavy" w:hAnsi="Avenir Heavy"/>
+              </w:rPr>
+              <w:t>Up</w:t>
+            </w:r>
           </w:p>
         </w:tc>
       </w:tr>
@@ -432,16 +422,12 @@
               <w:pStyle w:val="Body"/>
               <w:ind w:left="0"/>
             </w:pPr>
-            <w:proofErr w:type="spellStart"/>
-            <w:proofErr w:type="gramStart"/>
             <w:r>
               <w:rPr>
                 <w:rFonts w:ascii="Avenir Heavy" w:hAnsi="Avenir Heavy"/>
               </w:rPr>
               <w:t>textBlackNoteShortStem</w:t>
             </w:r>
-            <w:proofErr w:type="spellEnd"/>
-            <w:proofErr w:type="gramEnd"/>
             <w:r>
               <w:t xml:space="preserve">, </w:t>
             </w:r>
@@ -454,14 +440,12 @@
             <w:r>
               <w:t xml:space="preserve">, </w:t>
             </w:r>
-            <w:proofErr w:type="spellStart"/>
             <w:r>
               <w:rPr>
                 <w:rFonts w:ascii="Avenir Heavy" w:hAnsi="Avenir Heavy"/>
               </w:rPr>
               <w:t>textAugmentationDot</w:t>
             </w:r>
-            <w:proofErr w:type="spellEnd"/>
             <w:r>
               <w:t xml:space="preserve">, space, </w:t>
             </w:r>
@@ -484,10 +468,7 @@
         </w:tc>
       </w:tr>
     </w:tbl>
-    <w:p>
-      <w:bookmarkStart w:id="0" w:name="_GoBack"/>
-      <w:bookmarkEnd w:id="0"/>
-    </w:p>
+    <w:p/>
     <w:sectPr>
       <w:headerReference w:type="default" r:id="rId13"/>
       <w:pgSz w:w="11900" w:h="16840"/>
@@ -577,14 +558,27 @@
     <w:pPr>
       <w:pStyle w:val="Header"/>
     </w:pPr>
-    <w:fldSimple w:instr=" STYLEREF &quot;Heading 1&quot; \* MERGEFORMAT ">
-      <w:r>
-        <w:rPr>
-          <w:noProof/>
-        </w:rPr>
-        <w:t>Staff brackets (U+E000–U+E01F)</w:t>
-      </w:r>
-    </w:fldSimple>
+    <w:r>
+      <w:fldChar w:fldCharType="begin"/>
+    </w:r>
+    <w:r>
+      <w:instrText xml:space="preserve"> STYLEREF "Heading 1" \* MERGEFORMAT </w:instrText>
+    </w:r>
+    <w:r>
+      <w:fldChar w:fldCharType="separate"/>
+    </w:r>
+    <w:r>
+      <w:rPr>
+        <w:noProof/>
+      </w:rPr>
+      <w:t>Staff brackets (U+E000–U+E01F)</w:t>
+    </w:r>
+    <w:r>
+      <w:rPr>
+        <w:noProof/>
+      </w:rPr>
+      <w:fldChar w:fldCharType="end"/>
+    </w:r>
   </w:p>
 </w:hdr>
 </file>
@@ -3890,7 +3884,7 @@
 </file>
 
 <file path=customXml/itemProps1.xml><?xml version="1.0" encoding="utf-8"?>
-<ds:datastoreItem xmlns:ds="http://schemas.openxmlformats.org/officeDocument/2006/customXml" ds:itemID="{6E55998E-3B06-D443-9524-F0C12170A000}">
+<ds:datastoreItem xmlns:ds="http://schemas.openxmlformats.org/officeDocument/2006/customXml" ds:itemID="{7D0555BE-22B1-F445-801A-0B06E36CB26E}">
   <ds:schemaRefs>
     <ds:schemaRef ds:uri="http://schemas.openxmlformats.org/officeDocument/2006/bibliography"/>
   </ds:schemaRefs>

</xml_diff>

<commit_message>
Changed all the fonts used by the documentation to be Avenir Next LT Pro rather than the Mac system Avenir, in order to make it possible to create an accessible PDF using Acrobat on Windows.
</commit_message>
<xml_diff>
--- a/doc/implementation_notes/beamed_groups_of_notes.docx
+++ b/doc/implementation_notes/beamed_groups_of_notes.docx
@@ -1,6 +1,6 @@
 
 <file path=word/document.xml><?xml version="1.0" encoding="utf-8"?>
-<w:document xmlns:wpc="http://schemas.microsoft.com/office/word/2010/wordprocessingCanvas" xmlns:mo="http://schemas.microsoft.com/office/mac/office/2008/main" xmlns:mc="http://schemas.openxmlformats.org/markup-compatibility/2006" xmlns:mv="urn:schemas-microsoft-com:mac:vml" xmlns:o="urn:schemas-microsoft-com:office:office" xmlns:r="http://schemas.openxmlformats.org/officeDocument/2006/relationships" xmlns:m="http://schemas.openxmlformats.org/officeDocument/2006/math" xmlns:v="urn:schemas-microsoft-com:vml" xmlns:wp14="http://schemas.microsoft.com/office/word/2010/wordprocessingDrawing" xmlns:wp="http://schemas.openxmlformats.org/drawingml/2006/wordprocessingDrawing" xmlns:w10="urn:schemas-microsoft-com:office:word" xmlns:w="http://schemas.openxmlformats.org/wordprocessingml/2006/main" xmlns:w14="http://schemas.microsoft.com/office/word/2010/wordml" xmlns:wpg="http://schemas.microsoft.com/office/word/2010/wordprocessingGroup" xmlns:wpi="http://schemas.microsoft.com/office/word/2010/wordprocessingInk" xmlns:wne="http://schemas.microsoft.com/office/word/2006/wordml" xmlns:wps="http://schemas.microsoft.com/office/word/2010/wordprocessingShape" mc:Ignorable="w14 wp14">
+<w:document xmlns:wpc="http://schemas.microsoft.com/office/word/2010/wordprocessingCanvas" xmlns:mc="http://schemas.openxmlformats.org/markup-compatibility/2006" xmlns:o="urn:schemas-microsoft-com:office:office" xmlns:r="http://schemas.openxmlformats.org/officeDocument/2006/relationships" xmlns:m="http://schemas.openxmlformats.org/officeDocument/2006/math" xmlns:v="urn:schemas-microsoft-com:vml" xmlns:wp14="http://schemas.microsoft.com/office/word/2010/wordprocessingDrawing" xmlns:wp="http://schemas.openxmlformats.org/drawingml/2006/wordprocessingDrawing" xmlns:w10="urn:schemas-microsoft-com:office:word" xmlns:w="http://schemas.openxmlformats.org/wordprocessingml/2006/main" xmlns:w14="http://schemas.microsoft.com/office/word/2010/wordml" xmlns:wpg="http://schemas.microsoft.com/office/word/2010/wordprocessingGroup" xmlns:wpi="http://schemas.microsoft.com/office/word/2010/wordprocessingInk" xmlns:wne="http://schemas.microsoft.com/office/word/2006/wordml" xmlns:wps="http://schemas.microsoft.com/office/word/2010/wordprocessingShape" mc:Ignorable="w14 wp14">
   <w:body>
     <w:p>
       <w:pPr>
@@ -17,18 +17,34 @@
       <w:r>
         <w:t xml:space="preserve">In such a font, these glyphs may be used for displaying complex metric modulations and </w:t>
       </w:r>
+      <w:proofErr w:type="spellStart"/>
       <w:r>
         <w:rPr>
           <w:i/>
         </w:rPr>
-        <w:t>l’istesso tempo</w:t>
+        <w:t>l’istesso</w:t>
+      </w:r>
+      <w:proofErr w:type="spellEnd"/>
+      <w:r>
+        <w:rPr>
+          <w:i/>
+        </w:rPr>
+        <w:t xml:space="preserve"> tempo</w:t>
       </w:r>
       <w:r>
-        <w:t xml:space="preserve"> directions in conjunction with the precomposed note glyphs in the </w:t>
+        <w:t xml:space="preserve"> directions in conjunction with the </w:t>
+      </w:r>
+      <w:proofErr w:type="spellStart"/>
+      <w:r>
+        <w:t>precomposed</w:t>
+      </w:r>
+      <w:proofErr w:type="spellEnd"/>
+      <w:r>
+        <w:t xml:space="preserve"> note glyphs in the </w:t>
       </w:r>
       <w:r>
         <w:rPr>
-          <w:rFonts w:ascii="Avenir Heavy" w:hAnsi="Avenir Heavy"/>
+          <w:rStyle w:val="ReferencetoHeading2"/>
         </w:rPr>
         <w:t>Individual notes</w:t>
       </w:r>
@@ -76,6 +92,7 @@
             <w:r>
               <w:rPr>
                 <w:noProof/>
+                <w:lang w:val="en-GB" w:eastAsia="en-GB"/>
               </w:rPr>
               <w:drawing>
                 <wp:inline distT="0" distB="0" distL="0" distR="0" wp14:anchorId="301A6549" wp14:editId="7FAC6BEB">
@@ -137,18 +154,20 @@
               <w:pStyle w:val="Body"/>
               <w:ind w:left="0"/>
             </w:pPr>
+            <w:proofErr w:type="spellStart"/>
             <w:r>
               <w:rPr>
-                <w:rFonts w:ascii="Avenir Heavy" w:hAnsi="Avenir Heavy"/>
+                <w:rStyle w:val="Referencetoglyphname"/>
               </w:rPr>
               <w:t>textBlackNoteShortStem</w:t>
             </w:r>
+            <w:proofErr w:type="spellEnd"/>
             <w:r>
               <w:t xml:space="preserve">, </w:t>
             </w:r>
             <w:r>
               <w:rPr>
-                <w:rFonts w:ascii="Avenir Heavy" w:hAnsi="Avenir Heavy"/>
+                <w:rStyle w:val="Referencetoglyphname"/>
               </w:rPr>
               <w:t>textCont8thBeamShortStem</w:t>
             </w:r>
@@ -157,7 +176,7 @@
             </w:r>
             <w:r>
               <w:rPr>
-                <w:rFonts w:ascii="Avenir Heavy" w:hAnsi="Avenir Heavy"/>
+                <w:rStyle w:val="Referencetoglyphname"/>
               </w:rPr>
               <w:t>textBlackNoteFrac8thShortStem</w:t>
             </w:r>
@@ -166,7 +185,7 @@
             </w:r>
             <w:r>
               <w:rPr>
-                <w:rFonts w:ascii="Avenir Heavy" w:hAnsi="Avenir Heavy"/>
+                <w:rStyle w:val="Referencetoglyphname"/>
               </w:rPr>
               <w:t>textCont16thBeamShortStem</w:t>
             </w:r>
@@ -175,7 +194,7 @@
             </w:r>
             <w:r>
               <w:rPr>
-                <w:rFonts w:ascii="Avenir Heavy" w:hAnsi="Avenir Heavy"/>
+                <w:rStyle w:val="Referencetoglyphname"/>
               </w:rPr>
               <w:t>textBlackNoteFrac16thShortStem</w:t>
             </w:r>
@@ -198,6 +217,7 @@
             <w:r>
               <w:rPr>
                 <w:noProof/>
+                <w:lang w:val="en-GB" w:eastAsia="en-GB"/>
               </w:rPr>
               <w:drawing>
                 <wp:inline distT="0" distB="0" distL="0" distR="0" wp14:anchorId="14B524BD" wp14:editId="044F1EA3">
@@ -259,18 +279,28 @@
               <w:pStyle w:val="Body"/>
               <w:ind w:left="0"/>
             </w:pPr>
+            <w:proofErr w:type="spellStart"/>
             <w:r>
               <w:rPr>
-                <w:rFonts w:ascii="Avenir Heavy" w:hAnsi="Avenir Heavy"/>
+                <w:rStyle w:val="Referencetoglyphname"/>
               </w:rPr>
-              <w:t>textBlackNoteShortStem</w:t>
+              <w:t>textBlackNoteShortSte</w:t>
             </w:r>
+            <w:bookmarkStart w:id="0" w:name="_GoBack"/>
+            <w:bookmarkEnd w:id="0"/>
+            <w:r>
+              <w:rPr>
+                <w:rStyle w:val="Referencetoglyphname"/>
+              </w:rPr>
+              <w:t>m</w:t>
+            </w:r>
+            <w:proofErr w:type="spellEnd"/>
             <w:r>
               <w:t xml:space="preserve">, </w:t>
             </w:r>
             <w:r>
               <w:rPr>
-                <w:rFonts w:ascii="Avenir Heavy" w:hAnsi="Avenir Heavy"/>
+                <w:rStyle w:val="Referencetoglyphname"/>
               </w:rPr>
               <w:t>textCont8thBeamShortStem</w:t>
             </w:r>
@@ -279,66 +309,70 @@
             </w:r>
             <w:r>
               <w:rPr>
-                <w:rFonts w:ascii="Avenir Heavy" w:hAnsi="Avenir Heavy"/>
+                <w:rStyle w:val="Referencetoglyphname"/>
               </w:rPr>
               <w:t>textBlackNoteFract8thShortStem</w:t>
             </w:r>
             <w:r>
               <w:t xml:space="preserve">, space, =, </w:t>
             </w:r>
+            <w:proofErr w:type="spellStart"/>
             <w:r>
               <w:rPr>
-                <w:rFonts w:ascii="Avenir Heavy" w:hAnsi="Avenir Heavy"/>
+                <w:rStyle w:val="Referencetoglyphname"/>
               </w:rPr>
               <w:t>textTupletBracketStartLongStem</w:t>
             </w:r>
+            <w:proofErr w:type="spellEnd"/>
+            <w:r>
+              <w:t xml:space="preserve">, </w:t>
+            </w:r>
+            <w:proofErr w:type="spellStart"/>
+            <w:r>
+              <w:rPr>
+                <w:rStyle w:val="Referencetoglyphname"/>
+              </w:rPr>
+              <w:t>textBlackNoteShortStem</w:t>
+            </w:r>
+            <w:proofErr w:type="spellEnd"/>
             <w:r>
               <w:t xml:space="preserve">, </w:t>
             </w:r>
             <w:r>
               <w:rPr>
-                <w:rFonts w:ascii="Avenir Heavy" w:hAnsi="Avenir Heavy"/>
-              </w:rPr>
-              <w:t>textBlackNoteShortStem</w:t>
-            </w:r>
-            <w:r>
-              <w:t xml:space="preserve">, </w:t>
-            </w:r>
-            <w:r>
-              <w:rPr>
-                <w:rFonts w:ascii="Avenir Heavy" w:hAnsi="Avenir Heavy"/>
+                <w:rStyle w:val="Referencetoglyphname"/>
               </w:rPr>
               <w:t>textTuplet3LongStem</w:t>
             </w:r>
             <w:r>
               <w:t xml:space="preserve">, space, </w:t>
             </w:r>
+            <w:proofErr w:type="spellStart"/>
             <w:r>
               <w:rPr>
-                <w:rFonts w:ascii="Avenir Heavy" w:hAnsi="Avenir Heavy"/>
+                <w:rStyle w:val="Referencetoglyphname"/>
               </w:rPr>
               <w:t>textTupletBracketEndLongStem</w:t>
             </w:r>
+            <w:proofErr w:type="spellEnd"/>
             <w:r>
               <w:t xml:space="preserve">, </w:t>
             </w:r>
             <w:r>
               <w:rPr>
-                <w:rFonts w:ascii="Avenir Heavy" w:hAnsi="Avenir Heavy"/>
+                <w:rStyle w:val="Referencetoglyphname"/>
               </w:rPr>
               <w:t>note</w:t>
             </w:r>
             <w:r>
               <w:rPr>
-                <w:rFonts w:ascii="Avenir Heavy" w:hAnsi="Avenir Heavy"/>
+                <w:rStyle w:val="Referencetoglyphname"/>
               </w:rPr>
               <w:t>8th</w:t>
             </w:r>
-            <w:bookmarkStart w:id="0" w:name="_GoBack"/>
-            <w:bookmarkEnd w:id="0"/>
             <w:r>
               <w:rPr>
-                <w:rFonts w:ascii="Avenir Heavy" w:hAnsi="Avenir Heavy"/>
+                <w:rStyle w:val="Referencetoglyphname"/>
               </w:rPr>
               <w:t>Up</w:t>
             </w:r>
@@ -361,6 +395,7 @@
             <w:r>
               <w:rPr>
                 <w:noProof/>
+                <w:lang w:val="en-GB" w:eastAsia="en-GB"/>
               </w:rPr>
               <w:drawing>
                 <wp:inline distT="0" distB="0" distL="0" distR="0" wp14:anchorId="6A56FAA0" wp14:editId="25D9BACC">
@@ -422,18 +457,40 @@
               <w:pStyle w:val="Body"/>
               <w:ind w:left="0"/>
             </w:pPr>
+            <w:proofErr w:type="spellStart"/>
             <w:r>
               <w:rPr>
-                <w:rFonts w:ascii="Avenir Heavy" w:hAnsi="Avenir Heavy"/>
+                <w:rStyle w:val="Referencetoglyphname"/>
               </w:rPr>
               <w:t>textBlackNoteShortStem</w:t>
             </w:r>
+            <w:proofErr w:type="spellEnd"/>
             <w:r>
               <w:t xml:space="preserve">, </w:t>
             </w:r>
             <w:r>
               <w:rPr>
-                <w:rFonts w:ascii="Avenir Heavy" w:hAnsi="Avenir Heavy"/>
+                <w:rStyle w:val="Referencetoglyphname"/>
+              </w:rPr>
+              <w:t>textCont8thBeamShortStem</w:t>
+            </w:r>
+            <w:r>
+              <w:t xml:space="preserve">, </w:t>
+            </w:r>
+            <w:proofErr w:type="spellStart"/>
+            <w:r>
+              <w:rPr>
+                <w:rStyle w:val="Referencetoglyphname"/>
+              </w:rPr>
+              <w:t>textAugmentationDot</w:t>
+            </w:r>
+            <w:proofErr w:type="spellEnd"/>
+            <w:r>
+              <w:t xml:space="preserve">, space, </w:t>
+            </w:r>
+            <w:r>
+              <w:rPr>
+                <w:rStyle w:val="Referencetoglyphname"/>
               </w:rPr>
               <w:t>textCont8thBeamShortStem</w:t>
             </w:r>
@@ -442,25 +499,7 @@
             </w:r>
             <w:r>
               <w:rPr>
-                <w:rFonts w:ascii="Avenir Heavy" w:hAnsi="Avenir Heavy"/>
-              </w:rPr>
-              <w:t>textAugmentationDot</w:t>
-            </w:r>
-            <w:r>
-              <w:t xml:space="preserve">, space, </w:t>
-            </w:r>
-            <w:r>
-              <w:rPr>
-                <w:rFonts w:ascii="Avenir Heavy" w:hAnsi="Avenir Heavy"/>
-              </w:rPr>
-              <w:t>textCont8thBeamShortStem</w:t>
-            </w:r>
-            <w:r>
-              <w:t xml:space="preserve">, </w:t>
-            </w:r>
-            <w:r>
-              <w:rPr>
-                <w:rFonts w:ascii="Avenir Heavy" w:hAnsi="Avenir Heavy"/>
+                <w:rStyle w:val="Referencetoglyphname"/>
               </w:rPr>
               <w:t>textBlackNoteFrac16thShortStem</w:t>
             </w:r>
@@ -503,7 +542,7 @@
 </file>
 
 <file path=word/endnotes.xml><?xml version="1.0" encoding="utf-8"?>
-<w:endnotes xmlns:wpc="http://schemas.microsoft.com/office/word/2010/wordprocessingCanvas" xmlns:mo="http://schemas.microsoft.com/office/mac/office/2008/main" xmlns:mc="http://schemas.openxmlformats.org/markup-compatibility/2006" xmlns:mv="urn:schemas-microsoft-com:mac:vml" xmlns:o="urn:schemas-microsoft-com:office:office" xmlns:r="http://schemas.openxmlformats.org/officeDocument/2006/relationships" xmlns:m="http://schemas.openxmlformats.org/officeDocument/2006/math" xmlns:v="urn:schemas-microsoft-com:vml" xmlns:wp14="http://schemas.microsoft.com/office/word/2010/wordprocessingDrawing" xmlns:wp="http://schemas.openxmlformats.org/drawingml/2006/wordprocessingDrawing" xmlns:w10="urn:schemas-microsoft-com:office:word" xmlns:w="http://schemas.openxmlformats.org/wordprocessingml/2006/main" xmlns:w14="http://schemas.microsoft.com/office/word/2010/wordml" xmlns:wpg="http://schemas.microsoft.com/office/word/2010/wordprocessingGroup" xmlns:wpi="http://schemas.microsoft.com/office/word/2010/wordprocessingInk" xmlns:wne="http://schemas.microsoft.com/office/word/2006/wordml" xmlns:wps="http://schemas.microsoft.com/office/word/2010/wordprocessingShape" mc:Ignorable="w14 wp14">
+<w:endnotes xmlns:wpc="http://schemas.microsoft.com/office/word/2010/wordprocessingCanvas" xmlns:mc="http://schemas.openxmlformats.org/markup-compatibility/2006" xmlns:o="urn:schemas-microsoft-com:office:office" xmlns:r="http://schemas.openxmlformats.org/officeDocument/2006/relationships" xmlns:m="http://schemas.openxmlformats.org/officeDocument/2006/math" xmlns:v="urn:schemas-microsoft-com:vml" xmlns:wp14="http://schemas.microsoft.com/office/word/2010/wordprocessingDrawing" xmlns:wp="http://schemas.openxmlformats.org/drawingml/2006/wordprocessingDrawing" xmlns:w10="urn:schemas-microsoft-com:office:word" xmlns:w="http://schemas.openxmlformats.org/wordprocessingml/2006/main" xmlns:w14="http://schemas.microsoft.com/office/word/2010/wordml" xmlns:wpg="http://schemas.microsoft.com/office/word/2010/wordprocessingGroup" xmlns:wpi="http://schemas.microsoft.com/office/word/2010/wordprocessingInk" xmlns:wne="http://schemas.microsoft.com/office/word/2006/wordml" xmlns:wps="http://schemas.microsoft.com/office/word/2010/wordprocessingShape" mc:Ignorable="w14 wp14">
   <w:endnote w:type="separator" w:id="-1">
     <w:p>
       <w:pPr>
@@ -528,7 +567,7 @@
 </file>
 
 <file path=word/footnotes.xml><?xml version="1.0" encoding="utf-8"?>
-<w:footnotes xmlns:wpc="http://schemas.microsoft.com/office/word/2010/wordprocessingCanvas" xmlns:mo="http://schemas.microsoft.com/office/mac/office/2008/main" xmlns:mc="http://schemas.openxmlformats.org/markup-compatibility/2006" xmlns:mv="urn:schemas-microsoft-com:mac:vml" xmlns:o="urn:schemas-microsoft-com:office:office" xmlns:r="http://schemas.openxmlformats.org/officeDocument/2006/relationships" xmlns:m="http://schemas.openxmlformats.org/officeDocument/2006/math" xmlns:v="urn:schemas-microsoft-com:vml" xmlns:wp14="http://schemas.microsoft.com/office/word/2010/wordprocessingDrawing" xmlns:wp="http://schemas.openxmlformats.org/drawingml/2006/wordprocessingDrawing" xmlns:w10="urn:schemas-microsoft-com:office:word" xmlns:w="http://schemas.openxmlformats.org/wordprocessingml/2006/main" xmlns:w14="http://schemas.microsoft.com/office/word/2010/wordml" xmlns:wpg="http://schemas.microsoft.com/office/word/2010/wordprocessingGroup" xmlns:wpi="http://schemas.microsoft.com/office/word/2010/wordprocessingInk" xmlns:wne="http://schemas.microsoft.com/office/word/2006/wordml" xmlns:wps="http://schemas.microsoft.com/office/word/2010/wordprocessingShape" mc:Ignorable="w14 wp14">
+<w:footnotes xmlns:wpc="http://schemas.microsoft.com/office/word/2010/wordprocessingCanvas" xmlns:mc="http://schemas.openxmlformats.org/markup-compatibility/2006" xmlns:o="urn:schemas-microsoft-com:office:office" xmlns:r="http://schemas.openxmlformats.org/officeDocument/2006/relationships" xmlns:m="http://schemas.openxmlformats.org/officeDocument/2006/math" xmlns:v="urn:schemas-microsoft-com:vml" xmlns:wp14="http://schemas.microsoft.com/office/word/2010/wordprocessingDrawing" xmlns:wp="http://schemas.openxmlformats.org/drawingml/2006/wordprocessingDrawing" xmlns:w10="urn:schemas-microsoft-com:office:word" xmlns:w="http://schemas.openxmlformats.org/wordprocessingml/2006/main" xmlns:w14="http://schemas.microsoft.com/office/word/2010/wordml" xmlns:wpg="http://schemas.microsoft.com/office/word/2010/wordprocessingGroup" xmlns:wpi="http://schemas.microsoft.com/office/word/2010/wordprocessingInk" xmlns:wne="http://schemas.microsoft.com/office/word/2006/wordml" xmlns:wps="http://schemas.microsoft.com/office/word/2010/wordprocessingShape" mc:Ignorable="w14 wp14">
   <w:footnote w:type="separator" w:id="-1">
     <w:p>
       <w:pPr>
@@ -553,38 +592,25 @@
 </file>
 
 <file path=word/header1.xml><?xml version="1.0" encoding="utf-8"?>
-<w:hdr xmlns:wpc="http://schemas.microsoft.com/office/word/2010/wordprocessingCanvas" xmlns:mo="http://schemas.microsoft.com/office/mac/office/2008/main" xmlns:mc="http://schemas.openxmlformats.org/markup-compatibility/2006" xmlns:mv="urn:schemas-microsoft-com:mac:vml" xmlns:o="urn:schemas-microsoft-com:office:office" xmlns:r="http://schemas.openxmlformats.org/officeDocument/2006/relationships" xmlns:m="http://schemas.openxmlformats.org/officeDocument/2006/math" xmlns:v="urn:schemas-microsoft-com:vml" xmlns:wp14="http://schemas.microsoft.com/office/word/2010/wordprocessingDrawing" xmlns:wp="http://schemas.openxmlformats.org/drawingml/2006/wordprocessingDrawing" xmlns:w10="urn:schemas-microsoft-com:office:word" xmlns:w="http://schemas.openxmlformats.org/wordprocessingml/2006/main" xmlns:w14="http://schemas.microsoft.com/office/word/2010/wordml" xmlns:wpg="http://schemas.microsoft.com/office/word/2010/wordprocessingGroup" xmlns:wpi="http://schemas.microsoft.com/office/word/2010/wordprocessingInk" xmlns:wne="http://schemas.microsoft.com/office/word/2006/wordml" xmlns:wps="http://schemas.microsoft.com/office/word/2010/wordprocessingShape" mc:Ignorable="w14 wp14">
+<w:hdr xmlns:wpc="http://schemas.microsoft.com/office/word/2010/wordprocessingCanvas" xmlns:mc="http://schemas.openxmlformats.org/markup-compatibility/2006" xmlns:o="urn:schemas-microsoft-com:office:office" xmlns:r="http://schemas.openxmlformats.org/officeDocument/2006/relationships" xmlns:m="http://schemas.openxmlformats.org/officeDocument/2006/math" xmlns:v="urn:schemas-microsoft-com:vml" xmlns:wp14="http://schemas.microsoft.com/office/word/2010/wordprocessingDrawing" xmlns:wp="http://schemas.openxmlformats.org/drawingml/2006/wordprocessingDrawing" xmlns:w10="urn:schemas-microsoft-com:office:word" xmlns:w="http://schemas.openxmlformats.org/wordprocessingml/2006/main" xmlns:w14="http://schemas.microsoft.com/office/word/2010/wordml" xmlns:wpg="http://schemas.microsoft.com/office/word/2010/wordprocessingGroup" xmlns:wpi="http://schemas.microsoft.com/office/word/2010/wordprocessingInk" xmlns:wne="http://schemas.microsoft.com/office/word/2006/wordml" xmlns:wps="http://schemas.microsoft.com/office/word/2010/wordprocessingShape" mc:Ignorable="w14 wp14">
   <w:p>
     <w:pPr>
       <w:pStyle w:val="Header"/>
     </w:pPr>
-    <w:r>
-      <w:fldChar w:fldCharType="begin"/>
-    </w:r>
-    <w:r>
-      <w:instrText xml:space="preserve"> STYLEREF "Heading 1" \* MERGEFORMAT </w:instrText>
-    </w:r>
-    <w:r>
-      <w:fldChar w:fldCharType="separate"/>
-    </w:r>
-    <w:r>
-      <w:rPr>
-        <w:noProof/>
-      </w:rPr>
-      <w:t>Staff brackets (U+E000–U+E01F)</w:t>
-    </w:r>
-    <w:r>
-      <w:rPr>
-        <w:noProof/>
-      </w:rPr>
-      <w:fldChar w:fldCharType="end"/>
-    </w:r>
+    <w:fldSimple w:instr=" STYLEREF &quot;Heading 1&quot; \* MERGEFORMAT ">
+      <w:r>
+        <w:rPr>
+          <w:noProof/>
+        </w:rPr>
+        <w:t>Staff brackets (U+E000–U+E01F)</w:t>
+      </w:r>
+    </w:fldSimple>
   </w:p>
 </w:hdr>
 </file>
 
 <file path=word/numbering.xml><?xml version="1.0" encoding="utf-8"?>
-<w:numbering xmlns:wpc="http://schemas.microsoft.com/office/word/2010/wordprocessingCanvas" xmlns:mo="http://schemas.microsoft.com/office/mac/office/2008/main" xmlns:mc="http://schemas.openxmlformats.org/markup-compatibility/2006" xmlns:mv="urn:schemas-microsoft-com:mac:vml" xmlns:o="urn:schemas-microsoft-com:office:office" xmlns:r="http://schemas.openxmlformats.org/officeDocument/2006/relationships" xmlns:m="http://schemas.openxmlformats.org/officeDocument/2006/math" xmlns:v="urn:schemas-microsoft-com:vml" xmlns:wp14="http://schemas.microsoft.com/office/word/2010/wordprocessingDrawing" xmlns:wp="http://schemas.openxmlformats.org/drawingml/2006/wordprocessingDrawing" xmlns:w10="urn:schemas-microsoft-com:office:word" xmlns:w="http://schemas.openxmlformats.org/wordprocessingml/2006/main" xmlns:w14="http://schemas.microsoft.com/office/word/2010/wordml" xmlns:wpg="http://schemas.microsoft.com/office/word/2010/wordprocessingGroup" xmlns:wpi="http://schemas.microsoft.com/office/word/2010/wordprocessingInk" xmlns:wne="http://schemas.microsoft.com/office/word/2006/wordml" xmlns:wps="http://schemas.microsoft.com/office/word/2010/wordprocessingShape" mc:Ignorable="w14 wp14">
+<w:numbering xmlns:wpc="http://schemas.microsoft.com/office/word/2010/wordprocessingCanvas" xmlns:mc="http://schemas.openxmlformats.org/markup-compatibility/2006" xmlns:o="urn:schemas-microsoft-com:office:office" xmlns:r="http://schemas.openxmlformats.org/officeDocument/2006/relationships" xmlns:m="http://schemas.openxmlformats.org/officeDocument/2006/math" xmlns:v="urn:schemas-microsoft-com:vml" xmlns:wp14="http://schemas.microsoft.com/office/word/2010/wordprocessingDrawing" xmlns:wp="http://schemas.openxmlformats.org/drawingml/2006/wordprocessingDrawing" xmlns:w10="urn:schemas-microsoft-com:office:word" xmlns:w="http://schemas.openxmlformats.org/wordprocessingml/2006/main" xmlns:w14="http://schemas.microsoft.com/office/word/2010/wordml" xmlns:wpg="http://schemas.microsoft.com/office/word/2010/wordprocessingGroup" xmlns:wpi="http://schemas.microsoft.com/office/word/2010/wordprocessingInk" xmlns:wne="http://schemas.microsoft.com/office/word/2006/wordml" xmlns:wps="http://schemas.microsoft.com/office/word/2010/wordprocessingShape" mc:Ignorable="w14 wp14">
   <w:abstractNum w:abstractNumId="0">
     <w:nsid w:val="FFFFFF1D"/>
     <w:multiLevelType w:val="multilevel"/>
@@ -1672,7 +1698,7 @@
     </w:rPrDefault>
     <w:pPrDefault/>
   </w:docDefaults>
-  <w:latentStyles w:defLockedState="0" w:defUIPriority="99" w:defSemiHidden="1" w:defUnhideWhenUsed="1" w:defQFormat="0" w:count="276">
+  <w:latentStyles w:defLockedState="0" w:defUIPriority="99" w:defSemiHidden="1" w:defUnhideWhenUsed="1" w:defQFormat="0" w:count="267">
     <w:lsdException w:name="Normal" w:semiHidden="0" w:uiPriority="0" w:unhideWhenUsed="0" w:qFormat="1"/>
     <w:lsdException w:name="heading 1" w:semiHidden="0" w:uiPriority="9" w:unhideWhenUsed="0" w:qFormat="1"/>
     <w:lsdException w:name="heading 2" w:uiPriority="9" w:qFormat="1"/>
@@ -1825,12 +1851,12 @@
   <w:style w:type="paragraph" w:default="1" w:styleId="Normal">
     <w:name w:val="Normal"/>
     <w:qFormat/>
-    <w:rsid w:val="004E26E4"/>
-    <w:pPr>
-      <w:spacing w:before="60" w:after="120" w:line="264" w:lineRule="auto"/>
-    </w:pPr>
-    <w:rPr>
-      <w:rFonts w:ascii="Avenir Book" w:hAnsi="Avenir Book"/>
+    <w:rsid w:val="001F64DA"/>
+    <w:pPr>
+      <w:spacing w:before="60" w:after="120" w:line="288" w:lineRule="auto"/>
+    </w:pPr>
+    <w:rPr>
+      <w:rFonts w:ascii="AvenirNext LT Pro Regular" w:hAnsi="AvenirNext LT Pro Regular"/>
     </w:rPr>
   </w:style>
   <w:style w:type="paragraph" w:styleId="Heading1">
@@ -1840,7 +1866,7 @@
     <w:link w:val="Heading1Char"/>
     <w:uiPriority w:val="9"/>
     <w:qFormat/>
-    <w:rsid w:val="00956AE4"/>
+    <w:rsid w:val="001F64DA"/>
     <w:pPr>
       <w:keepNext/>
       <w:keepLines/>
@@ -1852,7 +1878,8 @@
       <w:outlineLvl w:val="0"/>
     </w:pPr>
     <w:rPr>
-      <w:rFonts w:ascii="Avenir Heavy" w:eastAsiaTheme="majorEastAsia" w:hAnsi="Avenir Heavy" w:cstheme="majorBidi"/>
+      <w:rFonts w:ascii="AvenirNext LT Pro Medium" w:eastAsiaTheme="majorEastAsia" w:hAnsi="AvenirNext LT Pro Medium" w:cstheme="majorBidi"/>
+      <w:b/>
       <w:bCs/>
       <w:sz w:val="40"/>
       <w:szCs w:val="32"/>
@@ -1866,7 +1893,7 @@
     <w:uiPriority w:val="9"/>
     <w:unhideWhenUsed/>
     <w:qFormat/>
-    <w:rsid w:val="00956AE4"/>
+    <w:rsid w:val="001F64DA"/>
     <w:pPr>
       <w:keepNext/>
       <w:keepLines/>
@@ -1874,7 +1901,8 @@
       <w:outlineLvl w:val="1"/>
     </w:pPr>
     <w:rPr>
-      <w:rFonts w:ascii="Avenir Black" w:eastAsiaTheme="majorEastAsia" w:hAnsi="Avenir Black" w:cstheme="majorBidi"/>
+      <w:rFonts w:ascii="AvenirNext LT Pro Medium" w:eastAsiaTheme="majorEastAsia" w:hAnsi="AvenirNext LT Pro Medium" w:cstheme="majorBidi"/>
+      <w:b/>
       <w:bCs/>
       <w:sz w:val="26"/>
       <w:szCs w:val="26"/>
@@ -1887,17 +1915,43 @@
     <w:link w:val="Heading3Char"/>
     <w:unhideWhenUsed/>
     <w:qFormat/>
-    <w:rsid w:val="00222D29"/>
+    <w:rsid w:val="001F64DA"/>
     <w:pPr>
       <w:keepNext/>
       <w:keepLines/>
       <w:spacing w:before="200" w:after="0"/>
+      <w:ind w:left="284"/>
       <w:outlineLvl w:val="2"/>
+    </w:pPr>
+    <w:rPr>
+      <w:rFonts w:ascii="AvenirNext LT Pro Medium" w:eastAsiaTheme="majorEastAsia" w:hAnsi="AvenirNext LT Pro Medium" w:cstheme="majorBidi"/>
+      <w:b/>
+      <w:bCs/>
+      <w:i/>
+    </w:rPr>
+  </w:style>
+  <w:style w:type="paragraph" w:styleId="Heading4">
+    <w:name w:val="heading 4"/>
+    <w:basedOn w:val="Normal"/>
+    <w:next w:val="Normal"/>
+    <w:link w:val="Heading4Char"/>
+    <w:uiPriority w:val="9"/>
+    <w:semiHidden/>
+    <w:unhideWhenUsed/>
+    <w:qFormat/>
+    <w:rsid w:val="001F64DA"/>
+    <w:pPr>
+      <w:keepNext/>
+      <w:keepLines/>
+      <w:spacing w:before="200" w:after="0"/>
+      <w:outlineLvl w:val="3"/>
     </w:pPr>
     <w:rPr>
       <w:rFonts w:asciiTheme="majorHAnsi" w:eastAsiaTheme="majorEastAsia" w:hAnsiTheme="majorHAnsi" w:cstheme="majorBidi"/>
       <w:b/>
       <w:bCs/>
+      <w:i/>
+      <w:iCs/>
       <w:color w:val="4F81BD" w:themeColor="accent1"/>
     </w:rPr>
   </w:style>
@@ -1956,9 +2010,10 @@
     <w:basedOn w:val="DefaultParagraphFont"/>
     <w:link w:val="Heading1"/>
     <w:uiPriority w:val="9"/>
-    <w:rsid w:val="00956AE4"/>
-    <w:rPr>
-      <w:rFonts w:ascii="Avenir Heavy" w:eastAsiaTheme="majorEastAsia" w:hAnsi="Avenir Heavy" w:cstheme="majorBidi"/>
+    <w:rsid w:val="001F64DA"/>
+    <w:rPr>
+      <w:rFonts w:ascii="AvenirNext LT Pro Medium" w:eastAsiaTheme="majorEastAsia" w:hAnsi="AvenirNext LT Pro Medium" w:cstheme="majorBidi"/>
+      <w:b/>
       <w:bCs/>
       <w:sz w:val="40"/>
       <w:szCs w:val="32"/>
@@ -1968,11 +2023,12 @@
     <w:name w:val="Glyph Code Point"/>
     <w:basedOn w:val="Normal"/>
     <w:qFormat/>
-    <w:rsid w:val="00956AE4"/>
+    <w:rsid w:val="001F64DA"/>
     <w:pPr>
       <w:spacing w:before="20" w:after="0" w:line="240" w:lineRule="auto"/>
     </w:pPr>
     <w:rPr>
+      <w:rFonts w:ascii="AvenirNext LT Pro Heavy" w:hAnsi="AvenirNext LT Pro Heavy"/>
       <w:sz w:val="16"/>
     </w:rPr>
   </w:style>
@@ -1980,7 +2036,7 @@
     <w:name w:val="Glyph Description"/>
     <w:basedOn w:val="Normal"/>
     <w:qFormat/>
-    <w:rsid w:val="00956AE4"/>
+    <w:rsid w:val="001F64DA"/>
     <w:pPr>
       <w:spacing w:before="40" w:after="0"/>
     </w:pPr>
@@ -2141,7 +2197,7 @@
     <w:name w:val="TOC Heading 1"/>
     <w:basedOn w:val="Heading1"/>
     <w:qFormat/>
-    <w:rsid w:val="009E1D26"/>
+    <w:rsid w:val="001F64DA"/>
     <w:pPr>
       <w:pageBreakBefore w:val="0"/>
     </w:pPr>
@@ -2152,13 +2208,13 @@
     <w:next w:val="Normal"/>
     <w:link w:val="TitleChar"/>
     <w:qFormat/>
-    <w:rsid w:val="00956AE4"/>
+    <w:rsid w:val="001F64DA"/>
     <w:pPr>
       <w:spacing w:before="0" w:after="300"/>
       <w:contextualSpacing/>
     </w:pPr>
     <w:rPr>
-      <w:rFonts w:ascii="Avenir Black" w:eastAsiaTheme="majorEastAsia" w:hAnsi="Avenir Black" w:cstheme="majorBidi"/>
+      <w:rFonts w:ascii="AvenirNext LT Pro Medium" w:eastAsiaTheme="majorEastAsia" w:hAnsi="AvenirNext LT Pro Medium" w:cstheme="majorBidi"/>
       <w:spacing w:val="5"/>
       <w:kern w:val="28"/>
       <w:sz w:val="52"/>
@@ -2169,9 +2225,9 @@
     <w:name w:val="Title Char"/>
     <w:basedOn w:val="DefaultParagraphFont"/>
     <w:link w:val="Title"/>
-    <w:rsid w:val="00956AE4"/>
-    <w:rPr>
-      <w:rFonts w:ascii="Avenir Black" w:eastAsiaTheme="majorEastAsia" w:hAnsi="Avenir Black" w:cstheme="majorBidi"/>
+    <w:rsid w:val="001F64DA"/>
+    <w:rPr>
+      <w:rFonts w:ascii="AvenirNext LT Pro Medium" w:eastAsiaTheme="majorEastAsia" w:hAnsi="AvenirNext LT Pro Medium" w:cstheme="majorBidi"/>
       <w:spacing w:val="5"/>
       <w:kern w:val="28"/>
       <w:sz w:val="52"/>
@@ -2184,7 +2240,7 @@
     <w:next w:val="Normal"/>
     <w:link w:val="SubtitleChar"/>
     <w:qFormat/>
-    <w:rsid w:val="00ED7E61"/>
+    <w:rsid w:val="001F64DA"/>
     <w:pPr>
       <w:numPr>
         <w:ilvl w:val="1"/>
@@ -2202,7 +2258,7 @@
     <w:name w:val="Subtitle Char"/>
     <w:basedOn w:val="DefaultParagraphFont"/>
     <w:link w:val="Subtitle"/>
-    <w:rsid w:val="00ED7E61"/>
+    <w:rsid w:val="001F64DA"/>
     <w:rPr>
       <w:rFonts w:asciiTheme="majorHAnsi" w:eastAsiaTheme="majorEastAsia" w:hAnsiTheme="majorHAnsi" w:cstheme="majorBidi"/>
       <w:i/>
@@ -2226,9 +2282,10 @@
     <w:basedOn w:val="DefaultParagraphFont"/>
     <w:link w:val="Heading2"/>
     <w:uiPriority w:val="9"/>
-    <w:rsid w:val="00956AE4"/>
-    <w:rPr>
-      <w:rFonts w:ascii="Avenir Black" w:eastAsiaTheme="majorEastAsia" w:hAnsi="Avenir Black" w:cstheme="majorBidi"/>
+    <w:rsid w:val="001F64DA"/>
+    <w:rPr>
+      <w:rFonts w:ascii="AvenirNext LT Pro Medium" w:eastAsiaTheme="majorEastAsia" w:hAnsi="AvenirNext LT Pro Medium" w:cstheme="majorBidi"/>
+      <w:b/>
       <w:bCs/>
       <w:sz w:val="26"/>
       <w:szCs w:val="26"/>
@@ -2238,7 +2295,7 @@
     <w:name w:val="List Paragraph"/>
     <w:basedOn w:val="Normal"/>
     <w:qFormat/>
-    <w:rsid w:val="00530486"/>
+    <w:rsid w:val="001F64DA"/>
     <w:pPr>
       <w:ind w:left="720"/>
       <w:contextualSpacing/>
@@ -2248,7 +2305,7 @@
     <w:name w:val="Body"/>
     <w:basedOn w:val="Normal"/>
     <w:qFormat/>
-    <w:rsid w:val="004E26E4"/>
+    <w:rsid w:val="001F64DA"/>
     <w:pPr>
       <w:ind w:left="284"/>
     </w:pPr>
@@ -2305,7 +2362,7 @@
     <w:name w:val="Emphasis"/>
     <w:basedOn w:val="DefaultParagraphFont"/>
     <w:qFormat/>
-    <w:rsid w:val="006036C5"/>
+    <w:rsid w:val="001F64DA"/>
     <w:rPr>
       <w:i/>
       <w:iCs/>
@@ -2315,12 +2372,12 @@
     <w:name w:val="Heading 3 Char"/>
     <w:basedOn w:val="DefaultParagraphFont"/>
     <w:link w:val="Heading3"/>
-    <w:rsid w:val="00222D29"/>
-    <w:rPr>
-      <w:rFonts w:asciiTheme="majorHAnsi" w:eastAsiaTheme="majorEastAsia" w:hAnsiTheme="majorHAnsi" w:cstheme="majorBidi"/>
+    <w:rsid w:val="001F64DA"/>
+    <w:rPr>
+      <w:rFonts w:ascii="AvenirNext LT Pro Medium" w:eastAsiaTheme="majorEastAsia" w:hAnsi="AvenirNext LT Pro Medium" w:cstheme="majorBidi"/>
       <w:b/>
       <w:bCs/>
-      <w:color w:val="4F81BD" w:themeColor="accent1"/>
+      <w:i/>
     </w:rPr>
   </w:style>
   <w:style w:type="character" w:customStyle="1" w:styleId="producttitle">
@@ -2399,7 +2456,7 @@
     <w:name w:val="Quoted"/>
     <w:basedOn w:val="Body"/>
     <w:qFormat/>
-    <w:rsid w:val="004C43D6"/>
+    <w:rsid w:val="001F64DA"/>
     <w:pPr>
       <w:ind w:left="851" w:right="851"/>
     </w:pPr>
@@ -2423,7 +2480,7 @@
     <w:basedOn w:val="DefaultParagraphFont"/>
     <w:uiPriority w:val="1"/>
     <w:qFormat/>
-    <w:rsid w:val="000E175E"/>
+    <w:rsid w:val="001F64DA"/>
     <w:rPr>
       <w:rFonts w:ascii="Bravura" w:hAnsi="Bravura"/>
       <w:sz w:val="40"/>
@@ -2500,7 +2557,7 @@
     <w:name w:val="Code"/>
     <w:basedOn w:val="Body"/>
     <w:qFormat/>
-    <w:rsid w:val="000A247F"/>
+    <w:rsid w:val="001F64DA"/>
     <w:pPr>
       <w:spacing w:before="0" w:after="0"/>
     </w:pPr>
@@ -2513,7 +2570,7 @@
     <w:name w:val="Table text"/>
     <w:basedOn w:val="Body"/>
     <w:qFormat/>
-    <w:rsid w:val="00303CD4"/>
+    <w:rsid w:val="001F64DA"/>
     <w:pPr>
       <w:spacing w:after="60"/>
       <w:ind w:left="0"/>
@@ -2598,19 +2655,58 @@
     <w:name w:val="Table text condensed"/>
     <w:basedOn w:val="Tabletext"/>
     <w:qFormat/>
-    <w:rsid w:val="00303CD4"/>
+    <w:rsid w:val="001F64DA"/>
     <w:pPr>
       <w:textAlignment w:val="top"/>
     </w:pPr>
     <w:rPr>
-      <w:rFonts w:ascii="Avenir Next Condensed Regular" w:eastAsiaTheme="minorHAnsi" w:hAnsi="Avenir Next Condensed Regular"/>
+      <w:rFonts w:ascii="AvenirNext LT Pro Cn" w:eastAsiaTheme="minorHAnsi" w:hAnsi="AvenirNext LT Pro Cn"/>
+    </w:rPr>
+  </w:style>
+  <w:style w:type="character" w:customStyle="1" w:styleId="ReferencetoHeading2">
+    <w:name w:val="Reference to Heading 2"/>
+    <w:basedOn w:val="DefaultParagraphFont"/>
+    <w:uiPriority w:val="1"/>
+    <w:qFormat/>
+    <w:rsid w:val="001F64DA"/>
+    <w:rPr>
+      <w:rFonts w:ascii="AvenirNext LT Pro Medium" w:hAnsi="AvenirNext LT Pro Medium"/>
+      <w:b/>
+      <w:lang w:val="en-GB"/>
+    </w:rPr>
+  </w:style>
+  <w:style w:type="character" w:customStyle="1" w:styleId="Referencetoglyphname">
+    <w:name w:val="Reference to glyph name"/>
+    <w:basedOn w:val="DefaultParagraphFont"/>
+    <w:uiPriority w:val="1"/>
+    <w:qFormat/>
+    <w:rsid w:val="001F64DA"/>
+    <w:rPr>
+      <w:rFonts w:ascii="AvenirNext LT Pro Medium" w:hAnsi="AvenirNext LT Pro Medium"/>
+      <w:lang w:val="en-GB"/>
+    </w:rPr>
+  </w:style>
+  <w:style w:type="character" w:customStyle="1" w:styleId="Heading4Char">
+    <w:name w:val="Heading 4 Char"/>
+    <w:basedOn w:val="DefaultParagraphFont"/>
+    <w:link w:val="Heading4"/>
+    <w:uiPriority w:val="9"/>
+    <w:semiHidden/>
+    <w:rsid w:val="001F64DA"/>
+    <w:rPr>
+      <w:rFonts w:asciiTheme="majorHAnsi" w:eastAsiaTheme="majorEastAsia" w:hAnsiTheme="majorHAnsi" w:cstheme="majorBidi"/>
+      <w:b/>
+      <w:bCs/>
+      <w:i/>
+      <w:iCs/>
+      <w:color w:val="4F81BD" w:themeColor="accent1"/>
     </w:rPr>
   </w:style>
 </w:styles>
 </file>
 
 <file path=word/stylesWithEffects.xml><?xml version="1.0" encoding="utf-8"?>
-<w:styles xmlns:wpc="http://schemas.microsoft.com/office/word/2010/wordprocessingCanvas" xmlns:mo="http://schemas.microsoft.com/office/mac/office/2008/main" xmlns:mc="http://schemas.openxmlformats.org/markup-compatibility/2006" xmlns:mv="urn:schemas-microsoft-com:mac:vml" xmlns:o="urn:schemas-microsoft-com:office:office" xmlns:r="http://schemas.openxmlformats.org/officeDocument/2006/relationships" xmlns:m="http://schemas.openxmlformats.org/officeDocument/2006/math" xmlns:v="urn:schemas-microsoft-com:vml" xmlns:wp14="http://schemas.microsoft.com/office/word/2010/wordprocessingDrawing" xmlns:wp="http://schemas.openxmlformats.org/drawingml/2006/wordprocessingDrawing" xmlns:w10="urn:schemas-microsoft-com:office:word" xmlns:w="http://schemas.openxmlformats.org/wordprocessingml/2006/main" xmlns:w14="http://schemas.microsoft.com/office/word/2010/wordml" xmlns:wpg="http://schemas.microsoft.com/office/word/2010/wordprocessingGroup" xmlns:wpi="http://schemas.microsoft.com/office/word/2010/wordprocessingInk" xmlns:wne="http://schemas.microsoft.com/office/word/2006/wordml" xmlns:wps="http://schemas.microsoft.com/office/word/2010/wordprocessingShape" mc:Ignorable="w14 wp14">
+<w:styles xmlns:wpc="http://schemas.microsoft.com/office/word/2010/wordprocessingCanvas" xmlns:mc="http://schemas.openxmlformats.org/markup-compatibility/2006" xmlns:o="urn:schemas-microsoft-com:office:office" xmlns:r="http://schemas.openxmlformats.org/officeDocument/2006/relationships" xmlns:m="http://schemas.openxmlformats.org/officeDocument/2006/math" xmlns:v="urn:schemas-microsoft-com:vml" xmlns:wp14="http://schemas.microsoft.com/office/word/2010/wordprocessingDrawing" xmlns:wp="http://schemas.openxmlformats.org/drawingml/2006/wordprocessingDrawing" xmlns:w10="urn:schemas-microsoft-com:office:word" xmlns:w="http://schemas.openxmlformats.org/wordprocessingml/2006/main" xmlns:w14="http://schemas.microsoft.com/office/word/2010/wordml" xmlns:wpg="http://schemas.microsoft.com/office/word/2010/wordprocessingGroup" xmlns:wpi="http://schemas.microsoft.com/office/word/2010/wordprocessingInk" xmlns:wne="http://schemas.microsoft.com/office/word/2006/wordml" xmlns:wps="http://schemas.microsoft.com/office/word/2010/wordprocessingShape" mc:Ignorable="w14 wp14">
   <w:docDefaults>
     <w:rPrDefault>
       <w:rPr>
@@ -2622,7 +2718,7 @@
     </w:rPrDefault>
     <w:pPrDefault/>
   </w:docDefaults>
-  <w:latentStyles w:defLockedState="0" w:defUIPriority="99" w:defSemiHidden="1" w:defUnhideWhenUsed="1" w:defQFormat="0" w:count="276">
+  <w:latentStyles w:defLockedState="0" w:defUIPriority="99" w:defSemiHidden="1" w:defUnhideWhenUsed="1" w:defQFormat="0" w:count="267">
     <w:lsdException w:name="Normal" w:semiHidden="0" w:uiPriority="0" w:unhideWhenUsed="0" w:qFormat="1"/>
     <w:lsdException w:name="heading 1" w:semiHidden="0" w:uiPriority="9" w:unhideWhenUsed="0" w:qFormat="1"/>
     <w:lsdException w:name="heading 2" w:uiPriority="9" w:qFormat="1"/>
@@ -2775,12 +2871,12 @@
   <w:style w:type="paragraph" w:default="1" w:styleId="Normal">
     <w:name w:val="Normal"/>
     <w:qFormat/>
-    <w:rsid w:val="004E26E4"/>
-    <w:pPr>
-      <w:spacing w:before="60" w:after="120" w:line="264" w:lineRule="auto"/>
-    </w:pPr>
-    <w:rPr>
-      <w:rFonts w:ascii="Avenir Book" w:hAnsi="Avenir Book"/>
+    <w:rsid w:val="001F64DA"/>
+    <w:pPr>
+      <w:spacing w:before="60" w:after="120" w:line="288" w:lineRule="auto"/>
+    </w:pPr>
+    <w:rPr>
+      <w:rFonts w:ascii="AvenirNext LT Pro Regular" w:hAnsi="AvenirNext LT Pro Regular"/>
     </w:rPr>
   </w:style>
   <w:style w:type="paragraph" w:styleId="Heading1">
@@ -2790,7 +2886,7 @@
     <w:link w:val="Heading1Char"/>
     <w:uiPriority w:val="9"/>
     <w:qFormat/>
-    <w:rsid w:val="00956AE4"/>
+    <w:rsid w:val="001F64DA"/>
     <w:pPr>
       <w:keepNext/>
       <w:keepLines/>
@@ -2802,7 +2898,8 @@
       <w:outlineLvl w:val="0"/>
     </w:pPr>
     <w:rPr>
-      <w:rFonts w:ascii="Avenir Heavy" w:eastAsiaTheme="majorEastAsia" w:hAnsi="Avenir Heavy" w:cstheme="majorBidi"/>
+      <w:rFonts w:ascii="AvenirNext LT Pro Medium" w:eastAsiaTheme="majorEastAsia" w:hAnsi="AvenirNext LT Pro Medium" w:cstheme="majorBidi"/>
+      <w:b/>
       <w:bCs/>
       <w:sz w:val="40"/>
       <w:szCs w:val="32"/>
@@ -2816,7 +2913,7 @@
     <w:uiPriority w:val="9"/>
     <w:unhideWhenUsed/>
     <w:qFormat/>
-    <w:rsid w:val="00956AE4"/>
+    <w:rsid w:val="001F64DA"/>
     <w:pPr>
       <w:keepNext/>
       <w:keepLines/>
@@ -2824,7 +2921,8 @@
       <w:outlineLvl w:val="1"/>
     </w:pPr>
     <w:rPr>
-      <w:rFonts w:ascii="Avenir Black" w:eastAsiaTheme="majorEastAsia" w:hAnsi="Avenir Black" w:cstheme="majorBidi"/>
+      <w:rFonts w:ascii="AvenirNext LT Pro Medium" w:eastAsiaTheme="majorEastAsia" w:hAnsi="AvenirNext LT Pro Medium" w:cstheme="majorBidi"/>
+      <w:b/>
       <w:bCs/>
       <w:sz w:val="26"/>
       <w:szCs w:val="26"/>
@@ -2837,17 +2935,43 @@
     <w:link w:val="Heading3Char"/>
     <w:unhideWhenUsed/>
     <w:qFormat/>
-    <w:rsid w:val="00222D29"/>
+    <w:rsid w:val="001F64DA"/>
     <w:pPr>
       <w:keepNext/>
       <w:keepLines/>
       <w:spacing w:before="200" w:after="0"/>
+      <w:ind w:left="284"/>
       <w:outlineLvl w:val="2"/>
+    </w:pPr>
+    <w:rPr>
+      <w:rFonts w:ascii="AvenirNext LT Pro Medium" w:eastAsiaTheme="majorEastAsia" w:hAnsi="AvenirNext LT Pro Medium" w:cstheme="majorBidi"/>
+      <w:b/>
+      <w:bCs/>
+      <w:i/>
+    </w:rPr>
+  </w:style>
+  <w:style w:type="paragraph" w:styleId="Heading4">
+    <w:name w:val="heading 4"/>
+    <w:basedOn w:val="Normal"/>
+    <w:next w:val="Normal"/>
+    <w:link w:val="Heading4Char"/>
+    <w:uiPriority w:val="9"/>
+    <w:semiHidden/>
+    <w:unhideWhenUsed/>
+    <w:qFormat/>
+    <w:rsid w:val="001F64DA"/>
+    <w:pPr>
+      <w:keepNext/>
+      <w:keepLines/>
+      <w:spacing w:before="200" w:after="0"/>
+      <w:outlineLvl w:val="3"/>
     </w:pPr>
     <w:rPr>
       <w:rFonts w:asciiTheme="majorHAnsi" w:eastAsiaTheme="majorEastAsia" w:hAnsiTheme="majorHAnsi" w:cstheme="majorBidi"/>
       <w:b/>
       <w:bCs/>
+      <w:i/>
+      <w:iCs/>
       <w:color w:val="4F81BD" w:themeColor="accent1"/>
     </w:rPr>
   </w:style>
@@ -2906,9 +3030,10 @@
     <w:basedOn w:val="DefaultParagraphFont"/>
     <w:link w:val="Heading1"/>
     <w:uiPriority w:val="9"/>
-    <w:rsid w:val="00956AE4"/>
-    <w:rPr>
-      <w:rFonts w:ascii="Avenir Heavy" w:eastAsiaTheme="majorEastAsia" w:hAnsi="Avenir Heavy" w:cstheme="majorBidi"/>
+    <w:rsid w:val="001F64DA"/>
+    <w:rPr>
+      <w:rFonts w:ascii="AvenirNext LT Pro Medium" w:eastAsiaTheme="majorEastAsia" w:hAnsi="AvenirNext LT Pro Medium" w:cstheme="majorBidi"/>
+      <w:b/>
       <w:bCs/>
       <w:sz w:val="40"/>
       <w:szCs w:val="32"/>
@@ -2918,11 +3043,12 @@
     <w:name w:val="Glyph Code Point"/>
     <w:basedOn w:val="Normal"/>
     <w:qFormat/>
-    <w:rsid w:val="00956AE4"/>
+    <w:rsid w:val="001F64DA"/>
     <w:pPr>
       <w:spacing w:before="20" w:after="0" w:line="240" w:lineRule="auto"/>
     </w:pPr>
     <w:rPr>
+      <w:rFonts w:ascii="AvenirNext LT Pro Heavy" w:hAnsi="AvenirNext LT Pro Heavy"/>
       <w:sz w:val="16"/>
     </w:rPr>
   </w:style>
@@ -2930,7 +3056,7 @@
     <w:name w:val="Glyph Description"/>
     <w:basedOn w:val="Normal"/>
     <w:qFormat/>
-    <w:rsid w:val="00956AE4"/>
+    <w:rsid w:val="001F64DA"/>
     <w:pPr>
       <w:spacing w:before="40" w:after="0"/>
     </w:pPr>
@@ -3091,7 +3217,7 @@
     <w:name w:val="TOC Heading 1"/>
     <w:basedOn w:val="Heading1"/>
     <w:qFormat/>
-    <w:rsid w:val="009E1D26"/>
+    <w:rsid w:val="001F64DA"/>
     <w:pPr>
       <w:pageBreakBefore w:val="0"/>
     </w:pPr>
@@ -3102,13 +3228,13 @@
     <w:next w:val="Normal"/>
     <w:link w:val="TitleChar"/>
     <w:qFormat/>
-    <w:rsid w:val="00956AE4"/>
+    <w:rsid w:val="001F64DA"/>
     <w:pPr>
       <w:spacing w:before="0" w:after="300"/>
       <w:contextualSpacing/>
     </w:pPr>
     <w:rPr>
-      <w:rFonts w:ascii="Avenir Black" w:eastAsiaTheme="majorEastAsia" w:hAnsi="Avenir Black" w:cstheme="majorBidi"/>
+      <w:rFonts w:ascii="AvenirNext LT Pro Medium" w:eastAsiaTheme="majorEastAsia" w:hAnsi="AvenirNext LT Pro Medium" w:cstheme="majorBidi"/>
       <w:spacing w:val="5"/>
       <w:kern w:val="28"/>
       <w:sz w:val="52"/>
@@ -3119,9 +3245,9 @@
     <w:name w:val="Title Char"/>
     <w:basedOn w:val="DefaultParagraphFont"/>
     <w:link w:val="Title"/>
-    <w:rsid w:val="00956AE4"/>
-    <w:rPr>
-      <w:rFonts w:ascii="Avenir Black" w:eastAsiaTheme="majorEastAsia" w:hAnsi="Avenir Black" w:cstheme="majorBidi"/>
+    <w:rsid w:val="001F64DA"/>
+    <w:rPr>
+      <w:rFonts w:ascii="AvenirNext LT Pro Medium" w:eastAsiaTheme="majorEastAsia" w:hAnsi="AvenirNext LT Pro Medium" w:cstheme="majorBidi"/>
       <w:spacing w:val="5"/>
       <w:kern w:val="28"/>
       <w:sz w:val="52"/>
@@ -3134,7 +3260,7 @@
     <w:next w:val="Normal"/>
     <w:link w:val="SubtitleChar"/>
     <w:qFormat/>
-    <w:rsid w:val="00ED7E61"/>
+    <w:rsid w:val="001F64DA"/>
     <w:pPr>
       <w:numPr>
         <w:ilvl w:val="1"/>
@@ -3152,7 +3278,7 @@
     <w:name w:val="Subtitle Char"/>
     <w:basedOn w:val="DefaultParagraphFont"/>
     <w:link w:val="Subtitle"/>
-    <w:rsid w:val="00ED7E61"/>
+    <w:rsid w:val="001F64DA"/>
     <w:rPr>
       <w:rFonts w:asciiTheme="majorHAnsi" w:eastAsiaTheme="majorEastAsia" w:hAnsiTheme="majorHAnsi" w:cstheme="majorBidi"/>
       <w:i/>
@@ -3176,9 +3302,10 @@
     <w:basedOn w:val="DefaultParagraphFont"/>
     <w:link w:val="Heading2"/>
     <w:uiPriority w:val="9"/>
-    <w:rsid w:val="00956AE4"/>
-    <w:rPr>
-      <w:rFonts w:ascii="Avenir Black" w:eastAsiaTheme="majorEastAsia" w:hAnsi="Avenir Black" w:cstheme="majorBidi"/>
+    <w:rsid w:val="001F64DA"/>
+    <w:rPr>
+      <w:rFonts w:ascii="AvenirNext LT Pro Medium" w:eastAsiaTheme="majorEastAsia" w:hAnsi="AvenirNext LT Pro Medium" w:cstheme="majorBidi"/>
+      <w:b/>
       <w:bCs/>
       <w:sz w:val="26"/>
       <w:szCs w:val="26"/>
@@ -3188,7 +3315,7 @@
     <w:name w:val="List Paragraph"/>
     <w:basedOn w:val="Normal"/>
     <w:qFormat/>
-    <w:rsid w:val="00530486"/>
+    <w:rsid w:val="001F64DA"/>
     <w:pPr>
       <w:ind w:left="720"/>
       <w:contextualSpacing/>
@@ -3198,7 +3325,7 @@
     <w:name w:val="Body"/>
     <w:basedOn w:val="Normal"/>
     <w:qFormat/>
-    <w:rsid w:val="004E26E4"/>
+    <w:rsid w:val="001F64DA"/>
     <w:pPr>
       <w:ind w:left="284"/>
     </w:pPr>
@@ -3255,7 +3382,7 @@
     <w:name w:val="Emphasis"/>
     <w:basedOn w:val="DefaultParagraphFont"/>
     <w:qFormat/>
-    <w:rsid w:val="006036C5"/>
+    <w:rsid w:val="001F64DA"/>
     <w:rPr>
       <w:i/>
       <w:iCs/>
@@ -3265,12 +3392,12 @@
     <w:name w:val="Heading 3 Char"/>
     <w:basedOn w:val="DefaultParagraphFont"/>
     <w:link w:val="Heading3"/>
-    <w:rsid w:val="00222D29"/>
-    <w:rPr>
-      <w:rFonts w:asciiTheme="majorHAnsi" w:eastAsiaTheme="majorEastAsia" w:hAnsiTheme="majorHAnsi" w:cstheme="majorBidi"/>
+    <w:rsid w:val="001F64DA"/>
+    <w:rPr>
+      <w:rFonts w:ascii="AvenirNext LT Pro Medium" w:eastAsiaTheme="majorEastAsia" w:hAnsi="AvenirNext LT Pro Medium" w:cstheme="majorBidi"/>
       <w:b/>
       <w:bCs/>
-      <w:color w:val="4F81BD" w:themeColor="accent1"/>
+      <w:i/>
     </w:rPr>
   </w:style>
   <w:style w:type="character" w:customStyle="1" w:styleId="producttitle">
@@ -3349,7 +3476,7 @@
     <w:name w:val="Quoted"/>
     <w:basedOn w:val="Body"/>
     <w:qFormat/>
-    <w:rsid w:val="004C43D6"/>
+    <w:rsid w:val="001F64DA"/>
     <w:pPr>
       <w:ind w:left="851" w:right="851"/>
     </w:pPr>
@@ -3373,7 +3500,7 @@
     <w:basedOn w:val="DefaultParagraphFont"/>
     <w:uiPriority w:val="1"/>
     <w:qFormat/>
-    <w:rsid w:val="000E175E"/>
+    <w:rsid w:val="001F64DA"/>
     <w:rPr>
       <w:rFonts w:ascii="Bravura" w:hAnsi="Bravura"/>
       <w:sz w:val="40"/>
@@ -3450,7 +3577,7 @@
     <w:name w:val="Code"/>
     <w:basedOn w:val="Body"/>
     <w:qFormat/>
-    <w:rsid w:val="000A247F"/>
+    <w:rsid w:val="001F64DA"/>
     <w:pPr>
       <w:spacing w:before="0" w:after="0"/>
     </w:pPr>
@@ -3463,7 +3590,7 @@
     <w:name w:val="Table text"/>
     <w:basedOn w:val="Body"/>
     <w:qFormat/>
-    <w:rsid w:val="00303CD4"/>
+    <w:rsid w:val="001F64DA"/>
     <w:pPr>
       <w:spacing w:after="60"/>
       <w:ind w:left="0"/>
@@ -3548,12 +3675,51 @@
     <w:name w:val="Table text condensed"/>
     <w:basedOn w:val="Tabletext"/>
     <w:qFormat/>
-    <w:rsid w:val="00303CD4"/>
+    <w:rsid w:val="001F64DA"/>
     <w:pPr>
       <w:textAlignment w:val="top"/>
     </w:pPr>
     <w:rPr>
-      <w:rFonts w:ascii="Avenir Next Condensed Regular" w:eastAsiaTheme="minorHAnsi" w:hAnsi="Avenir Next Condensed Regular"/>
+      <w:rFonts w:ascii="AvenirNext LT Pro Cn" w:eastAsiaTheme="minorHAnsi" w:hAnsi="AvenirNext LT Pro Cn"/>
+    </w:rPr>
+  </w:style>
+  <w:style w:type="character" w:customStyle="1" w:styleId="ReferencetoHeading2">
+    <w:name w:val="Reference to Heading 2"/>
+    <w:basedOn w:val="DefaultParagraphFont"/>
+    <w:uiPriority w:val="1"/>
+    <w:qFormat/>
+    <w:rsid w:val="001F64DA"/>
+    <w:rPr>
+      <w:rFonts w:ascii="AvenirNext LT Pro Medium" w:hAnsi="AvenirNext LT Pro Medium"/>
+      <w:b/>
+      <w:lang w:val="en-GB"/>
+    </w:rPr>
+  </w:style>
+  <w:style w:type="character" w:customStyle="1" w:styleId="Referencetoglyphname">
+    <w:name w:val="Reference to glyph name"/>
+    <w:basedOn w:val="DefaultParagraphFont"/>
+    <w:uiPriority w:val="1"/>
+    <w:qFormat/>
+    <w:rsid w:val="001F64DA"/>
+    <w:rPr>
+      <w:rFonts w:ascii="AvenirNext LT Pro Medium" w:hAnsi="AvenirNext LT Pro Medium"/>
+      <w:lang w:val="en-GB"/>
+    </w:rPr>
+  </w:style>
+  <w:style w:type="character" w:customStyle="1" w:styleId="Heading4Char">
+    <w:name w:val="Heading 4 Char"/>
+    <w:basedOn w:val="DefaultParagraphFont"/>
+    <w:link w:val="Heading4"/>
+    <w:uiPriority w:val="9"/>
+    <w:semiHidden/>
+    <w:rsid w:val="001F64DA"/>
+    <w:rPr>
+      <w:rFonts w:asciiTheme="majorHAnsi" w:eastAsiaTheme="majorEastAsia" w:hAnsiTheme="majorHAnsi" w:cstheme="majorBidi"/>
+      <w:b/>
+      <w:bCs/>
+      <w:i/>
+      <w:iCs/>
+      <w:color w:val="4F81BD" w:themeColor="accent1"/>
     </w:rPr>
   </w:style>
 </w:styles>
@@ -3884,7 +4050,7 @@
 </file>
 
 <file path=customXml/itemProps1.xml><?xml version="1.0" encoding="utf-8"?>
-<ds:datastoreItem xmlns:ds="http://schemas.openxmlformats.org/officeDocument/2006/customXml" ds:itemID="{7D0555BE-22B1-F445-801A-0B06E36CB26E}">
+<ds:datastoreItem xmlns:ds="http://schemas.openxmlformats.org/officeDocument/2006/customXml" ds:itemID="{8848B7DD-5384-4682-A531-0F251DE05087}">
   <ds:schemaRefs>
     <ds:schemaRef ds:uri="http://schemas.openxmlformats.org/officeDocument/2006/bibliography"/>
   </ds:schemaRefs>

</xml_diff>

<commit_message>
Added specification of new 'repeatOffset' and 'graceNoteSlashXX' anchors; updated implementation notes for beamed groups of notes to reduce the need for space padding; added new diagram showing the 'repeatOffset' anchor in action with the trillWiggle glyph.
</commit_message>
<xml_diff>
--- a/doc/implementation_notes/beamed_groups_of_notes.docx
+++ b/doc/implementation_notes/beamed_groups_of_notes.docx
@@ -1,6 +1,6 @@
 
 <file path=word/document.xml><?xml version="1.0" encoding="utf-8"?>
-<w:document xmlns:wpc="http://schemas.microsoft.com/office/word/2010/wordprocessingCanvas" xmlns:mc="http://schemas.openxmlformats.org/markup-compatibility/2006" xmlns:o="urn:schemas-microsoft-com:office:office" xmlns:r="http://schemas.openxmlformats.org/officeDocument/2006/relationships" xmlns:m="http://schemas.openxmlformats.org/officeDocument/2006/math" xmlns:v="urn:schemas-microsoft-com:vml" xmlns:wp14="http://schemas.microsoft.com/office/word/2010/wordprocessingDrawing" xmlns:wp="http://schemas.openxmlformats.org/drawingml/2006/wordprocessingDrawing" xmlns:w10="urn:schemas-microsoft-com:office:word" xmlns:w="http://schemas.openxmlformats.org/wordprocessingml/2006/main" xmlns:w14="http://schemas.microsoft.com/office/word/2010/wordml" xmlns:wpg="http://schemas.microsoft.com/office/word/2010/wordprocessingGroup" xmlns:wpi="http://schemas.microsoft.com/office/word/2010/wordprocessingInk" xmlns:wne="http://schemas.microsoft.com/office/word/2006/wordml" xmlns:wps="http://schemas.microsoft.com/office/word/2010/wordprocessingShape" mc:Ignorable="w14 wp14">
+<w:document xmlns:wpc="http://schemas.microsoft.com/office/word/2010/wordprocessingCanvas" xmlns:mo="http://schemas.microsoft.com/office/mac/office/2008/main" xmlns:mc="http://schemas.openxmlformats.org/markup-compatibility/2006" xmlns:mv="urn:schemas-microsoft-com:mac:vml" xmlns:o="urn:schemas-microsoft-com:office:office" xmlns:r="http://schemas.openxmlformats.org/officeDocument/2006/relationships" xmlns:m="http://schemas.openxmlformats.org/officeDocument/2006/math" xmlns:v="urn:schemas-microsoft-com:vml" xmlns:wp14="http://schemas.microsoft.com/office/word/2010/wordprocessingDrawing" xmlns:wp="http://schemas.openxmlformats.org/drawingml/2006/wordprocessingDrawing" xmlns:w10="urn:schemas-microsoft-com:office:word" xmlns:w="http://schemas.openxmlformats.org/wordprocessingml/2006/main" xmlns:w14="http://schemas.microsoft.com/office/word/2010/wordml" xmlns:wpg="http://schemas.microsoft.com/office/word/2010/wordprocessingGroup" xmlns:wpi="http://schemas.microsoft.com/office/word/2010/wordprocessingInk" xmlns:wne="http://schemas.microsoft.com/office/word/2006/wordml" xmlns:wps="http://schemas.microsoft.com/office/word/2010/wordprocessingShape" mc:Ignorable="w14 wp14">
   <w:body>
     <w:p>
       <w:pPr>
@@ -32,15 +32,7 @@
         <w:t xml:space="preserve"> tempo</w:t>
       </w:r>
       <w:r>
-        <w:t xml:space="preserve"> directions in conjunction with the </w:t>
-      </w:r>
-      <w:proofErr w:type="spellStart"/>
-      <w:r>
-        <w:t>precomposed</w:t>
-      </w:r>
-      <w:proofErr w:type="spellEnd"/>
-      <w:r>
-        <w:t xml:space="preserve"> note glyphs in the </w:t>
+        <w:t xml:space="preserve"> directions in conjunction with the precomposed note glyphs in the </w:t>
       </w:r>
       <w:r>
         <w:rPr>
@@ -50,6 +42,53 @@
       </w:r>
       <w:r>
         <w:t xml:space="preserve"> range.</w:t>
+      </w:r>
+    </w:p>
+    <w:p>
+      <w:pPr>
+        <w:pStyle w:val="Body"/>
+      </w:pPr>
+      <w:r>
+        <w:t>Kerning pairs for every combination of these glyphs should be included such that the fractional beams overlap slightly with the stems of notes and other beams; this helps provide a consistent appearance in a variety of rendering contexts and at different zoom levels. Special attention should be given to the kerning pairs inclu</w:t>
+      </w:r>
+      <w:r>
+        <w:t>d</w:t>
+      </w:r>
+      <w:bookmarkStart w:id="0" w:name="_GoBack"/>
+      <w:bookmarkEnd w:id="0"/>
+      <w:r>
+        <w:t xml:space="preserve">ing </w:t>
+      </w:r>
+      <w:proofErr w:type="spellStart"/>
+      <w:r>
+        <w:rPr>
+          <w:rStyle w:val="Referencetoglyphname"/>
+        </w:rPr>
+        <w:t>textAugmentationDot</w:t>
+      </w:r>
+      <w:proofErr w:type="spellEnd"/>
+      <w:r>
+        <w:t xml:space="preserve">, which should be kerned rightwards away from notes and leftwards so that it lies underneath glyphs showing the middle of beams (e.g. </w:t>
+      </w:r>
+      <w:r>
+        <w:rPr>
+          <w:rStyle w:val="Referencetoglyphname"/>
+        </w:rPr>
+        <w:t>textCont8thBeamShortStem</w:t>
+      </w:r>
+      <w:r>
+        <w:t xml:space="preserve">); and to the pairs involving the tuplet brackets (e.g. </w:t>
+      </w:r>
+      <w:proofErr w:type="spellStart"/>
+      <w:r>
+        <w:rPr>
+          <w:rStyle w:val="Referencetoglyphname"/>
+        </w:rPr>
+        <w:t>textTupletBracketStartShortStem</w:t>
+      </w:r>
+      <w:proofErr w:type="spellEnd"/>
+      <w:r>
+        <w:t>), which should be kerned leftwards such that they are correctly aligned when entered after a note character.</w:t>
       </w:r>
     </w:p>
     <w:p>
@@ -92,7 +131,6 @@
             <w:r>
               <w:rPr>
                 <w:noProof/>
-                <w:lang w:val="en-GB" w:eastAsia="en-GB"/>
               </w:rPr>
               <w:drawing>
                 <wp:inline distT="0" distB="0" distL="0" distR="0" wp14:anchorId="301A6549" wp14:editId="7FAC6BEB">
@@ -155,6 +193,7 @@
               <w:ind w:left="0"/>
             </w:pPr>
             <w:proofErr w:type="spellStart"/>
+            <w:proofErr w:type="gramStart"/>
             <w:r>
               <w:rPr>
                 <w:rStyle w:val="Referencetoglyphname"/>
@@ -162,6 +201,7 @@
               <w:t>textBlackNoteShortStem</w:t>
             </w:r>
             <w:proofErr w:type="spellEnd"/>
+            <w:proofErr w:type="gramEnd"/>
             <w:r>
               <w:t xml:space="preserve">, </w:t>
             </w:r>
@@ -172,7 +212,7 @@
               <w:t>textCont8thBeamShortStem</w:t>
             </w:r>
             <w:r>
-              <w:t xml:space="preserve">, space, </w:t>
+              <w:t xml:space="preserve">, </w:t>
             </w:r>
             <w:r>
               <w:rPr>
@@ -190,7 +230,7 @@
               <w:t>textCont16thBeamShortStem</w:t>
             </w:r>
             <w:r>
-              <w:t xml:space="preserve">, space, </w:t>
+              <w:t xml:space="preserve">, </w:t>
             </w:r>
             <w:r>
               <w:rPr>
@@ -217,7 +257,6 @@
             <w:r>
               <w:rPr>
                 <w:noProof/>
-                <w:lang w:val="en-GB" w:eastAsia="en-GB"/>
               </w:rPr>
               <w:drawing>
                 <wp:inline distT="0" distB="0" distL="0" distR="0" wp14:anchorId="14B524BD" wp14:editId="044F1EA3">
@@ -280,21 +319,15 @@
               <w:ind w:left="0"/>
             </w:pPr>
             <w:proofErr w:type="spellStart"/>
+            <w:proofErr w:type="gramStart"/>
             <w:r>
               <w:rPr>
                 <w:rStyle w:val="Referencetoglyphname"/>
               </w:rPr>
-              <w:t>textBlackNoteShortSte</w:t>
-            </w:r>
-            <w:bookmarkStart w:id="0" w:name="_GoBack"/>
-            <w:bookmarkEnd w:id="0"/>
-            <w:r>
-              <w:rPr>
-                <w:rStyle w:val="Referencetoglyphname"/>
-              </w:rPr>
-              <w:t>m</w:t>
+              <w:t>textBlackNoteShortStem</w:t>
             </w:r>
             <w:proofErr w:type="spellEnd"/>
+            <w:proofErr w:type="gramEnd"/>
             <w:r>
               <w:t xml:space="preserve">, </w:t>
             </w:r>
@@ -305,16 +338,39 @@
               <w:t>textCont8thBeamShortStem</w:t>
             </w:r>
             <w:r>
-              <w:t xml:space="preserve">, space, </w:t>
+              <w:t xml:space="preserve">, </w:t>
             </w:r>
             <w:r>
               <w:rPr>
                 <w:rStyle w:val="Referencetoglyphname"/>
               </w:rPr>
-              <w:t>textBlackNoteFract8thShortStem</w:t>
+              <w:t>textBlackNoteFrac8thShortStem</w:t>
             </w:r>
             <w:r>
-              <w:t xml:space="preserve">, space, =, </w:t>
+              <w:t>, space, =,</w:t>
+            </w:r>
+            <w:r>
+              <w:t xml:space="preserve"> </w:t>
+            </w:r>
+            <w:r>
+              <w:t>space</w:t>
+            </w:r>
+            <w:r>
+              <w:t>,</w:t>
+            </w:r>
+            <w:r>
+              <w:t xml:space="preserve"> </w:t>
+            </w:r>
+            <w:proofErr w:type="spellStart"/>
+            <w:r>
+              <w:rPr>
+                <w:rStyle w:val="Referencetoglyphname"/>
+              </w:rPr>
+              <w:t>textBlackNoteShortStem</w:t>
+            </w:r>
+            <w:proofErr w:type="spellEnd"/>
+            <w:r>
+              <w:t xml:space="preserve">, </w:t>
             </w:r>
             <w:proofErr w:type="spellStart"/>
             <w:r>
@@ -327,14 +383,12 @@
             <w:r>
               <w:t xml:space="preserve">, </w:t>
             </w:r>
-            <w:proofErr w:type="spellStart"/>
             <w:r>
               <w:rPr>
                 <w:rStyle w:val="Referencetoglyphname"/>
               </w:rPr>
-              <w:t>textBlackNoteShortStem</w:t>
+              <w:t>textTuplet3LongStem</w:t>
             </w:r>
-            <w:proofErr w:type="spellEnd"/>
             <w:r>
               <w:t xml:space="preserve">, </w:t>
             </w:r>
@@ -342,10 +396,10 @@
               <w:rPr>
                 <w:rStyle w:val="Referencetoglyphname"/>
               </w:rPr>
-              <w:t>textTuplet3LongStem</w:t>
+              <w:t>note8thUp</w:t>
             </w:r>
             <w:r>
-              <w:t xml:space="preserve">, space, </w:t>
+              <w:t xml:space="preserve">, </w:t>
             </w:r>
             <w:proofErr w:type="spellStart"/>
             <w:r>
@@ -355,27 +409,6 @@
               <w:t>textTupletBracketEndLongStem</w:t>
             </w:r>
             <w:proofErr w:type="spellEnd"/>
-            <w:r>
-              <w:t xml:space="preserve">, </w:t>
-            </w:r>
-            <w:r>
-              <w:rPr>
-                <w:rStyle w:val="Referencetoglyphname"/>
-              </w:rPr>
-              <w:t>note</w:t>
-            </w:r>
-            <w:r>
-              <w:rPr>
-                <w:rStyle w:val="Referencetoglyphname"/>
-              </w:rPr>
-              <w:t>8th</w:t>
-            </w:r>
-            <w:r>
-              <w:rPr>
-                <w:rStyle w:val="Referencetoglyphname"/>
-              </w:rPr>
-              <w:t>Up</w:t>
-            </w:r>
           </w:p>
         </w:tc>
       </w:tr>
@@ -395,7 +428,6 @@
             <w:r>
               <w:rPr>
                 <w:noProof/>
-                <w:lang w:val="en-GB" w:eastAsia="en-GB"/>
               </w:rPr>
               <w:drawing>
                 <wp:inline distT="0" distB="0" distL="0" distR="0" wp14:anchorId="6A56FAA0" wp14:editId="25D9BACC">
@@ -458,6 +490,7 @@
               <w:ind w:left="0"/>
             </w:pPr>
             <w:proofErr w:type="spellStart"/>
+            <w:proofErr w:type="gramStart"/>
             <w:r>
               <w:rPr>
                 <w:rStyle w:val="Referencetoglyphname"/>
@@ -465,6 +498,7 @@
               <w:t>textBlackNoteShortStem</w:t>
             </w:r>
             <w:proofErr w:type="spellEnd"/>
+            <w:proofErr w:type="gramEnd"/>
             <w:r>
               <w:t xml:space="preserve">, </w:t>
             </w:r>
@@ -486,7 +520,7 @@
             </w:r>
             <w:proofErr w:type="spellEnd"/>
             <w:r>
-              <w:t xml:space="preserve">, space, </w:t>
+              <w:t xml:space="preserve">, </w:t>
             </w:r>
             <w:r>
               <w:rPr>
@@ -542,7 +576,7 @@
 </file>
 
 <file path=word/endnotes.xml><?xml version="1.0" encoding="utf-8"?>
-<w:endnotes xmlns:wpc="http://schemas.microsoft.com/office/word/2010/wordprocessingCanvas" xmlns:mc="http://schemas.openxmlformats.org/markup-compatibility/2006" xmlns:o="urn:schemas-microsoft-com:office:office" xmlns:r="http://schemas.openxmlformats.org/officeDocument/2006/relationships" xmlns:m="http://schemas.openxmlformats.org/officeDocument/2006/math" xmlns:v="urn:schemas-microsoft-com:vml" xmlns:wp14="http://schemas.microsoft.com/office/word/2010/wordprocessingDrawing" xmlns:wp="http://schemas.openxmlformats.org/drawingml/2006/wordprocessingDrawing" xmlns:w10="urn:schemas-microsoft-com:office:word" xmlns:w="http://schemas.openxmlformats.org/wordprocessingml/2006/main" xmlns:w14="http://schemas.microsoft.com/office/word/2010/wordml" xmlns:wpg="http://schemas.microsoft.com/office/word/2010/wordprocessingGroup" xmlns:wpi="http://schemas.microsoft.com/office/word/2010/wordprocessingInk" xmlns:wne="http://schemas.microsoft.com/office/word/2006/wordml" xmlns:wps="http://schemas.microsoft.com/office/word/2010/wordprocessingShape" mc:Ignorable="w14 wp14">
+<w:endnotes xmlns:wpc="http://schemas.microsoft.com/office/word/2010/wordprocessingCanvas" xmlns:mo="http://schemas.microsoft.com/office/mac/office/2008/main" xmlns:mc="http://schemas.openxmlformats.org/markup-compatibility/2006" xmlns:mv="urn:schemas-microsoft-com:mac:vml" xmlns:o="urn:schemas-microsoft-com:office:office" xmlns:r="http://schemas.openxmlformats.org/officeDocument/2006/relationships" xmlns:m="http://schemas.openxmlformats.org/officeDocument/2006/math" xmlns:v="urn:schemas-microsoft-com:vml" xmlns:wp14="http://schemas.microsoft.com/office/word/2010/wordprocessingDrawing" xmlns:wp="http://schemas.openxmlformats.org/drawingml/2006/wordprocessingDrawing" xmlns:w10="urn:schemas-microsoft-com:office:word" xmlns:w="http://schemas.openxmlformats.org/wordprocessingml/2006/main" xmlns:w14="http://schemas.microsoft.com/office/word/2010/wordml" xmlns:wpg="http://schemas.microsoft.com/office/word/2010/wordprocessingGroup" xmlns:wpi="http://schemas.microsoft.com/office/word/2010/wordprocessingInk" xmlns:wne="http://schemas.microsoft.com/office/word/2006/wordml" xmlns:wps="http://schemas.microsoft.com/office/word/2010/wordprocessingShape" mc:Ignorable="w14 wp14">
   <w:endnote w:type="separator" w:id="-1">
     <w:p>
       <w:pPr>
@@ -567,7 +601,7 @@
 </file>
 
 <file path=word/footnotes.xml><?xml version="1.0" encoding="utf-8"?>
-<w:footnotes xmlns:wpc="http://schemas.microsoft.com/office/word/2010/wordprocessingCanvas" xmlns:mc="http://schemas.openxmlformats.org/markup-compatibility/2006" xmlns:o="urn:schemas-microsoft-com:office:office" xmlns:r="http://schemas.openxmlformats.org/officeDocument/2006/relationships" xmlns:m="http://schemas.openxmlformats.org/officeDocument/2006/math" xmlns:v="urn:schemas-microsoft-com:vml" xmlns:wp14="http://schemas.microsoft.com/office/word/2010/wordprocessingDrawing" xmlns:wp="http://schemas.openxmlformats.org/drawingml/2006/wordprocessingDrawing" xmlns:w10="urn:schemas-microsoft-com:office:word" xmlns:w="http://schemas.openxmlformats.org/wordprocessingml/2006/main" xmlns:w14="http://schemas.microsoft.com/office/word/2010/wordml" xmlns:wpg="http://schemas.microsoft.com/office/word/2010/wordprocessingGroup" xmlns:wpi="http://schemas.microsoft.com/office/word/2010/wordprocessingInk" xmlns:wne="http://schemas.microsoft.com/office/word/2006/wordml" xmlns:wps="http://schemas.microsoft.com/office/word/2010/wordprocessingShape" mc:Ignorable="w14 wp14">
+<w:footnotes xmlns:wpc="http://schemas.microsoft.com/office/word/2010/wordprocessingCanvas" xmlns:mo="http://schemas.microsoft.com/office/mac/office/2008/main" xmlns:mc="http://schemas.openxmlformats.org/markup-compatibility/2006" xmlns:mv="urn:schemas-microsoft-com:mac:vml" xmlns:o="urn:schemas-microsoft-com:office:office" xmlns:r="http://schemas.openxmlformats.org/officeDocument/2006/relationships" xmlns:m="http://schemas.openxmlformats.org/officeDocument/2006/math" xmlns:v="urn:schemas-microsoft-com:vml" xmlns:wp14="http://schemas.microsoft.com/office/word/2010/wordprocessingDrawing" xmlns:wp="http://schemas.openxmlformats.org/drawingml/2006/wordprocessingDrawing" xmlns:w10="urn:schemas-microsoft-com:office:word" xmlns:w="http://schemas.openxmlformats.org/wordprocessingml/2006/main" xmlns:w14="http://schemas.microsoft.com/office/word/2010/wordml" xmlns:wpg="http://schemas.microsoft.com/office/word/2010/wordprocessingGroup" xmlns:wpi="http://schemas.microsoft.com/office/word/2010/wordprocessingInk" xmlns:wne="http://schemas.microsoft.com/office/word/2006/wordml" xmlns:wps="http://schemas.microsoft.com/office/word/2010/wordprocessingShape" mc:Ignorable="w14 wp14">
   <w:footnote w:type="separator" w:id="-1">
     <w:p>
       <w:pPr>
@@ -592,25 +626,38 @@
 </file>
 
 <file path=word/header1.xml><?xml version="1.0" encoding="utf-8"?>
-<w:hdr xmlns:wpc="http://schemas.microsoft.com/office/word/2010/wordprocessingCanvas" xmlns:mc="http://schemas.openxmlformats.org/markup-compatibility/2006" xmlns:o="urn:schemas-microsoft-com:office:office" xmlns:r="http://schemas.openxmlformats.org/officeDocument/2006/relationships" xmlns:m="http://schemas.openxmlformats.org/officeDocument/2006/math" xmlns:v="urn:schemas-microsoft-com:vml" xmlns:wp14="http://schemas.microsoft.com/office/word/2010/wordprocessingDrawing" xmlns:wp="http://schemas.openxmlformats.org/drawingml/2006/wordprocessingDrawing" xmlns:w10="urn:schemas-microsoft-com:office:word" xmlns:w="http://schemas.openxmlformats.org/wordprocessingml/2006/main" xmlns:w14="http://schemas.microsoft.com/office/word/2010/wordml" xmlns:wpg="http://schemas.microsoft.com/office/word/2010/wordprocessingGroup" xmlns:wpi="http://schemas.microsoft.com/office/word/2010/wordprocessingInk" xmlns:wne="http://schemas.microsoft.com/office/word/2006/wordml" xmlns:wps="http://schemas.microsoft.com/office/word/2010/wordprocessingShape" mc:Ignorable="w14 wp14">
+<w:hdr xmlns:wpc="http://schemas.microsoft.com/office/word/2010/wordprocessingCanvas" xmlns:mo="http://schemas.microsoft.com/office/mac/office/2008/main" xmlns:mc="http://schemas.openxmlformats.org/markup-compatibility/2006" xmlns:mv="urn:schemas-microsoft-com:mac:vml" xmlns:o="urn:schemas-microsoft-com:office:office" xmlns:r="http://schemas.openxmlformats.org/officeDocument/2006/relationships" xmlns:m="http://schemas.openxmlformats.org/officeDocument/2006/math" xmlns:v="urn:schemas-microsoft-com:vml" xmlns:wp14="http://schemas.microsoft.com/office/word/2010/wordprocessingDrawing" xmlns:wp="http://schemas.openxmlformats.org/drawingml/2006/wordprocessingDrawing" xmlns:w10="urn:schemas-microsoft-com:office:word" xmlns:w="http://schemas.openxmlformats.org/wordprocessingml/2006/main" xmlns:w14="http://schemas.microsoft.com/office/word/2010/wordml" xmlns:wpg="http://schemas.microsoft.com/office/word/2010/wordprocessingGroup" xmlns:wpi="http://schemas.microsoft.com/office/word/2010/wordprocessingInk" xmlns:wne="http://schemas.microsoft.com/office/word/2006/wordml" xmlns:wps="http://schemas.microsoft.com/office/word/2010/wordprocessingShape" mc:Ignorable="w14 wp14">
   <w:p>
     <w:pPr>
       <w:pStyle w:val="Header"/>
     </w:pPr>
-    <w:fldSimple w:instr=" STYLEREF &quot;Heading 1&quot; \* MERGEFORMAT ">
-      <w:r>
-        <w:rPr>
-          <w:noProof/>
-        </w:rPr>
-        <w:t>Staff brackets (U+E000–U+E01F)</w:t>
-      </w:r>
-    </w:fldSimple>
+    <w:r>
+      <w:fldChar w:fldCharType="begin"/>
+    </w:r>
+    <w:r>
+      <w:instrText xml:space="preserve"> STYLEREF "Heading 1" \* MERGEFORMAT </w:instrText>
+    </w:r>
+    <w:r>
+      <w:fldChar w:fldCharType="separate"/>
+    </w:r>
+    <w:r>
+      <w:rPr>
+        <w:noProof/>
+      </w:rPr>
+      <w:t>Staff brackets (U+E000–U+E01F)</w:t>
+    </w:r>
+    <w:r>
+      <w:rPr>
+        <w:noProof/>
+      </w:rPr>
+      <w:fldChar w:fldCharType="end"/>
+    </w:r>
   </w:p>
 </w:hdr>
 </file>
 
 <file path=word/numbering.xml><?xml version="1.0" encoding="utf-8"?>
-<w:numbering xmlns:wpc="http://schemas.microsoft.com/office/word/2010/wordprocessingCanvas" xmlns:mc="http://schemas.openxmlformats.org/markup-compatibility/2006" xmlns:o="urn:schemas-microsoft-com:office:office" xmlns:r="http://schemas.openxmlformats.org/officeDocument/2006/relationships" xmlns:m="http://schemas.openxmlformats.org/officeDocument/2006/math" xmlns:v="urn:schemas-microsoft-com:vml" xmlns:wp14="http://schemas.microsoft.com/office/word/2010/wordprocessingDrawing" xmlns:wp="http://schemas.openxmlformats.org/drawingml/2006/wordprocessingDrawing" xmlns:w10="urn:schemas-microsoft-com:office:word" xmlns:w="http://schemas.openxmlformats.org/wordprocessingml/2006/main" xmlns:w14="http://schemas.microsoft.com/office/word/2010/wordml" xmlns:wpg="http://schemas.microsoft.com/office/word/2010/wordprocessingGroup" xmlns:wpi="http://schemas.microsoft.com/office/word/2010/wordprocessingInk" xmlns:wne="http://schemas.microsoft.com/office/word/2006/wordml" xmlns:wps="http://schemas.microsoft.com/office/word/2010/wordprocessingShape" mc:Ignorable="w14 wp14">
+<w:numbering xmlns:wpc="http://schemas.microsoft.com/office/word/2010/wordprocessingCanvas" xmlns:mo="http://schemas.microsoft.com/office/mac/office/2008/main" xmlns:mc="http://schemas.openxmlformats.org/markup-compatibility/2006" xmlns:mv="urn:schemas-microsoft-com:mac:vml" xmlns:o="urn:schemas-microsoft-com:office:office" xmlns:r="http://schemas.openxmlformats.org/officeDocument/2006/relationships" xmlns:m="http://schemas.openxmlformats.org/officeDocument/2006/math" xmlns:v="urn:schemas-microsoft-com:vml" xmlns:wp14="http://schemas.microsoft.com/office/word/2010/wordprocessingDrawing" xmlns:wp="http://schemas.openxmlformats.org/drawingml/2006/wordprocessingDrawing" xmlns:w10="urn:schemas-microsoft-com:office:word" xmlns:w="http://schemas.openxmlformats.org/wordprocessingml/2006/main" xmlns:w14="http://schemas.microsoft.com/office/word/2010/wordml" xmlns:wpg="http://schemas.microsoft.com/office/word/2010/wordprocessingGroup" xmlns:wpi="http://schemas.microsoft.com/office/word/2010/wordprocessingInk" xmlns:wne="http://schemas.microsoft.com/office/word/2006/wordml" xmlns:wps="http://schemas.microsoft.com/office/word/2010/wordprocessingShape" mc:Ignorable="w14 wp14">
   <w:abstractNum w:abstractNumId="0">
     <w:nsid w:val="FFFFFF1D"/>
     <w:multiLevelType w:val="multilevel"/>
@@ -1698,7 +1745,7 @@
     </w:rPrDefault>
     <w:pPrDefault/>
   </w:docDefaults>
-  <w:latentStyles w:defLockedState="0" w:defUIPriority="99" w:defSemiHidden="1" w:defUnhideWhenUsed="1" w:defQFormat="0" w:count="267">
+  <w:latentStyles w:defLockedState="0" w:defUIPriority="99" w:defSemiHidden="1" w:defUnhideWhenUsed="1" w:defQFormat="0" w:count="276">
     <w:lsdException w:name="Normal" w:semiHidden="0" w:uiPriority="0" w:unhideWhenUsed="0" w:qFormat="1"/>
     <w:lsdException w:name="heading 1" w:semiHidden="0" w:uiPriority="9" w:unhideWhenUsed="0" w:qFormat="1"/>
     <w:lsdException w:name="heading 2" w:uiPriority="9" w:qFormat="1"/>
@@ -2706,7 +2753,7 @@
 </file>
 
 <file path=word/stylesWithEffects.xml><?xml version="1.0" encoding="utf-8"?>
-<w:styles xmlns:wpc="http://schemas.microsoft.com/office/word/2010/wordprocessingCanvas" xmlns:mc="http://schemas.openxmlformats.org/markup-compatibility/2006" xmlns:o="urn:schemas-microsoft-com:office:office" xmlns:r="http://schemas.openxmlformats.org/officeDocument/2006/relationships" xmlns:m="http://schemas.openxmlformats.org/officeDocument/2006/math" xmlns:v="urn:schemas-microsoft-com:vml" xmlns:wp14="http://schemas.microsoft.com/office/word/2010/wordprocessingDrawing" xmlns:wp="http://schemas.openxmlformats.org/drawingml/2006/wordprocessingDrawing" xmlns:w10="urn:schemas-microsoft-com:office:word" xmlns:w="http://schemas.openxmlformats.org/wordprocessingml/2006/main" xmlns:w14="http://schemas.microsoft.com/office/word/2010/wordml" xmlns:wpg="http://schemas.microsoft.com/office/word/2010/wordprocessingGroup" xmlns:wpi="http://schemas.microsoft.com/office/word/2010/wordprocessingInk" xmlns:wne="http://schemas.microsoft.com/office/word/2006/wordml" xmlns:wps="http://schemas.microsoft.com/office/word/2010/wordprocessingShape" mc:Ignorable="w14 wp14">
+<w:styles xmlns:wpc="http://schemas.microsoft.com/office/word/2010/wordprocessingCanvas" xmlns:mo="http://schemas.microsoft.com/office/mac/office/2008/main" xmlns:mc="http://schemas.openxmlformats.org/markup-compatibility/2006" xmlns:mv="urn:schemas-microsoft-com:mac:vml" xmlns:o="urn:schemas-microsoft-com:office:office" xmlns:r="http://schemas.openxmlformats.org/officeDocument/2006/relationships" xmlns:m="http://schemas.openxmlformats.org/officeDocument/2006/math" xmlns:v="urn:schemas-microsoft-com:vml" xmlns:wp14="http://schemas.microsoft.com/office/word/2010/wordprocessingDrawing" xmlns:wp="http://schemas.openxmlformats.org/drawingml/2006/wordprocessingDrawing" xmlns:w10="urn:schemas-microsoft-com:office:word" xmlns:w="http://schemas.openxmlformats.org/wordprocessingml/2006/main" xmlns:w14="http://schemas.microsoft.com/office/word/2010/wordml" xmlns:wpg="http://schemas.microsoft.com/office/word/2010/wordprocessingGroup" xmlns:wpi="http://schemas.microsoft.com/office/word/2010/wordprocessingInk" xmlns:wne="http://schemas.microsoft.com/office/word/2006/wordml" xmlns:wps="http://schemas.microsoft.com/office/word/2010/wordprocessingShape" mc:Ignorable="w14 wp14">
   <w:docDefaults>
     <w:rPrDefault>
       <w:rPr>
@@ -2718,7 +2765,7 @@
     </w:rPrDefault>
     <w:pPrDefault/>
   </w:docDefaults>
-  <w:latentStyles w:defLockedState="0" w:defUIPriority="99" w:defSemiHidden="1" w:defUnhideWhenUsed="1" w:defQFormat="0" w:count="267">
+  <w:latentStyles w:defLockedState="0" w:defUIPriority="99" w:defSemiHidden="1" w:defUnhideWhenUsed="1" w:defQFormat="0" w:count="276">
     <w:lsdException w:name="Normal" w:semiHidden="0" w:uiPriority="0" w:unhideWhenUsed="0" w:qFormat="1"/>
     <w:lsdException w:name="heading 1" w:semiHidden="0" w:uiPriority="9" w:unhideWhenUsed="0" w:qFormat="1"/>
     <w:lsdException w:name="heading 2" w:uiPriority="9" w:qFormat="1"/>
@@ -4050,7 +4097,7 @@
 </file>
 
 <file path=customXml/itemProps1.xml><?xml version="1.0" encoding="utf-8"?>
-<ds:datastoreItem xmlns:ds="http://schemas.openxmlformats.org/officeDocument/2006/customXml" ds:itemID="{8848B7DD-5384-4682-A531-0F251DE05087}">
+<ds:datastoreItem xmlns:ds="http://schemas.openxmlformats.org/officeDocument/2006/customXml" ds:itemID="{C33BA6B6-8B4C-C24A-AF84-B3D87B520C91}">
   <ds:schemaRefs>
     <ds:schemaRef ds:uri="http://schemas.openxmlformats.org/officeDocument/2006/bibliography"/>
   </ds:schemaRefs>

</xml_diff>